<commit_message>
Proyecto 2 eva memorias realizadas
</commit_message>
<xml_diff>
--- a/Proyecto_2EVA_ALB/Manual Instrucciones/Memorias.docx
+++ b/Proyecto_2EVA_ALB/Manual Instrucciones/Memorias.docx
@@ -1,6 +1,6 @@
 
 <file path=word/document.xml><?xml version="1.0" encoding="utf-8"?>
-<w:document xmlns:wpc="http://schemas.microsoft.com/office/word/2010/wordprocessingCanvas" xmlns:mc="http://schemas.openxmlformats.org/markup-compatibility/2006" xmlns:o="urn:schemas-microsoft-com:office:office" xmlns:r="http://schemas.openxmlformats.org/officeDocument/2006/relationships" xmlns:m="http://schemas.openxmlformats.org/officeDocument/2006/math" xmlns:v="urn:schemas-microsoft-com:vml" xmlns:wp14="http://schemas.microsoft.com/office/word/2010/wordprocessingDrawing" xmlns:wp="http://schemas.openxmlformats.org/drawingml/2006/wordprocessingDrawing" xmlns:w10="urn:schemas-microsoft-com:office:word" xmlns:w="http://schemas.openxmlformats.org/wordprocessingml/2006/main" xmlns:w14="http://schemas.microsoft.com/office/word/2010/wordml" xmlns:wpg="http://schemas.microsoft.com/office/word/2010/wordprocessingGroup" xmlns:wpi="http://schemas.microsoft.com/office/word/2010/wordprocessingInk" xmlns:wne="http://schemas.microsoft.com/office/word/2006/wordml" xmlns:wps="http://schemas.microsoft.com/office/word/2010/wordprocessingShape" mc:Ignorable="w14 wp14">
+<w:document xmlns:ve="http://schemas.openxmlformats.org/markup-compatibility/2006" xmlns:o="urn:schemas-microsoft-com:office:office" xmlns:r="http://schemas.openxmlformats.org/officeDocument/2006/relationships" xmlns:m="http://schemas.openxmlformats.org/officeDocument/2006/math" xmlns:v="urn:schemas-microsoft-com:vml" xmlns:wp="http://schemas.openxmlformats.org/drawingml/2006/wordprocessingDrawing" xmlns:w10="urn:schemas-microsoft-com:office:word" xmlns:w="http://schemas.openxmlformats.org/wordprocessingml/2006/main" xmlns:wne="http://schemas.microsoft.com/office/word/2006/wordml">
   <w:body>
     <w:sdt>
       <w:sdtPr>
@@ -26,7 +26,7 @@
           <w:tblPr>
             <w:tblW w:w="5000" w:type="pct"/>
             <w:jc w:val="center"/>
-            <w:tblLook w:val="04A0" w:firstRow="1" w:lastRow="0" w:firstColumn="1" w:lastColumn="0" w:noHBand="0" w:noVBand="1"/>
+            <w:tblLook w:val="04A0"/>
           </w:tblPr>
           <w:tblGrid>
             <w:gridCol w:w="8720"/>
@@ -103,7 +103,6 @@
                 <w:dataBinding w:prefixMappings="xmlns:ns0='http://schemas.openxmlformats.org/package/2006/metadata/core-properties' xmlns:ns1='http://purl.org/dc/elements/1.1/'" w:xpath="/ns0:coreProperties[1]/ns1:title[1]" w:storeItemID="{6C3C8BC8-F283-45AE-878A-BAB7291924A1}"/>
                 <w:text/>
               </w:sdtPr>
-              <w:sdtEndPr/>
               <w:sdtContent>
                 <w:tc>
                   <w:tcPr>
@@ -170,7 +169,6 @@
                 <w:dataBinding w:prefixMappings="xmlns:ns0='http://schemas.openxmlformats.org/package/2006/metadata/core-properties' xmlns:ns1='http://purl.org/dc/elements/1.1/'" w:xpath="/ns0:coreProperties[1]/ns1:subject[1]" w:storeItemID="{6C3C8BC8-F283-45AE-878A-BAB7291924A1}"/>
                 <w:text/>
               </w:sdtPr>
-              <w:sdtEndPr/>
               <w:sdtContent>
                 <w:tc>
                   <w:tcPr>
@@ -240,13 +238,9 @@
                 </w:rPr>
                 <w:alias w:val="Autor"/>
                 <w:id w:val="15524260"/>
-                <w:placeholder>
-                  <w:docPart w:val="69C632D3AAAF40068A88A03176B444FB"/>
-                </w:placeholder>
                 <w:dataBinding w:prefixMappings="xmlns:ns0='http://schemas.openxmlformats.org/package/2006/metadata/core-properties' xmlns:ns1='http://purl.org/dc/elements/1.1/'" w:xpath="/ns0:coreProperties[1]/ns1:creator[1]" w:storeItemID="{6C3C8BC8-F283-45AE-878A-BAB7291924A1}"/>
                 <w:text/>
               </w:sdtPr>
-              <w:sdtEndPr/>
               <w:sdtContent>
                 <w:tc>
                   <w:tcPr>
@@ -316,7 +310,6 @@
                   <w:calendar w:val="gregorian"/>
                 </w:date>
               </w:sdtPr>
-              <w:sdtEndPr/>
               <w:sdtContent>
                 <w:tc>
                   <w:tcPr>
@@ -359,7 +352,7 @@
           <w:tblPr>
             <w:tblpPr w:leftFromText="187" w:rightFromText="187" w:horzAnchor="margin" w:tblpXSpec="center" w:tblpYSpec="bottom"/>
             <w:tblW w:w="5000" w:type="pct"/>
-            <w:tblLook w:val="04A0" w:firstRow="1" w:lastRow="0" w:firstColumn="1" w:lastColumn="0" w:noHBand="0" w:noVBand="1"/>
+            <w:tblLook w:val="04A0"/>
           </w:tblPr>
           <w:tblGrid>
             <w:gridCol w:w="8720"/>
@@ -402,7 +395,6 @@
           <w:docPartUnique/>
         </w:docPartObj>
       </w:sdtPr>
-      <w:sdtEndPr/>
       <w:sdtContent>
         <w:p>
           <w:pPr>
@@ -429,7 +421,9 @@
               <w:tab w:val="right" w:leader="dot" w:pos="8494"/>
             </w:tabs>
             <w:rPr>
+              <w:rFonts w:eastAsiaTheme="minorEastAsia"/>
               <w:noProof/>
+              <w:lang w:eastAsia="es-ES"/>
             </w:rPr>
           </w:pPr>
           <w:r>
@@ -441,7 +435,7 @@
           <w:r>
             <w:fldChar w:fldCharType="separate"/>
           </w:r>
-          <w:hyperlink w:anchor="_Toc158043993" w:history="1">
+          <w:hyperlink w:anchor="_Toc158056549" w:history="1">
             <w:r>
               <w:rPr>
                 <w:rStyle w:val="Hipervnculo"/>
@@ -468,7 +462,7 @@
                 <w:noProof/>
                 <w:webHidden/>
               </w:rPr>
-              <w:instrText xml:space="preserve"> PAGEREF _Toc158043993 \h </w:instrText>
+              <w:instrText xml:space="preserve"> PAGEREF _Toc158056549 \h </w:instrText>
             </w:r>
             <w:r>
               <w:rPr>
@@ -506,16 +500,18 @@
               <w:tab w:val="right" w:leader="dot" w:pos="8494"/>
             </w:tabs>
             <w:rPr>
+              <w:rFonts w:eastAsiaTheme="minorEastAsia"/>
               <w:noProof/>
+              <w:lang w:eastAsia="es-ES"/>
             </w:rPr>
           </w:pPr>
-          <w:hyperlink w:anchor="_Toc158043994" w:history="1">
+          <w:hyperlink w:anchor="_Toc158056550" w:history="1">
             <w:r>
               <w:rPr>
                 <w:rStyle w:val="Hipervnculo"/>
                 <w:noProof/>
               </w:rPr>
-              <w:t>Investigación</w:t>
+              <w:t>Construcción del proyecto</w:t>
             </w:r>
             <w:r>
               <w:rPr>
@@ -536,7 +532,7 @@
                 <w:noProof/>
                 <w:webHidden/>
               </w:rPr>
-              <w:instrText xml:space="preserve"> PAGEREF _Toc158043994 \h </w:instrText>
+              <w:instrText xml:space="preserve"> PAGEREF _Toc158056550 \h </w:instrText>
             </w:r>
             <w:r>
               <w:rPr>
@@ -556,7 +552,631 @@
                 <w:noProof/>
                 <w:webHidden/>
               </w:rPr>
-              <w:t>2</w:t>
+              <w:t>3</w:t>
+            </w:r>
+            <w:r>
+              <w:rPr>
+                <w:noProof/>
+                <w:webHidden/>
+              </w:rPr>
+              <w:fldChar w:fldCharType="end"/>
+            </w:r>
+          </w:hyperlink>
+        </w:p>
+        <w:p>
+          <w:pPr>
+            <w:pStyle w:val="TDC1"/>
+            <w:tabs>
+              <w:tab w:val="left" w:pos="440"/>
+              <w:tab w:val="right" w:leader="dot" w:pos="8494"/>
+            </w:tabs>
+            <w:rPr>
+              <w:rFonts w:eastAsiaTheme="minorEastAsia"/>
+              <w:noProof/>
+              <w:lang w:eastAsia="es-ES"/>
+            </w:rPr>
+          </w:pPr>
+          <w:hyperlink w:anchor="_Toc158056551" w:history="1">
+            <w:r>
+              <w:rPr>
+                <w:rStyle w:val="Hipervnculo"/>
+                <w:noProof/>
+              </w:rPr>
+              <w:t>1.</w:t>
+            </w:r>
+            <w:r>
+              <w:rPr>
+                <w:rFonts w:eastAsiaTheme="minorEastAsia"/>
+                <w:noProof/>
+                <w:lang w:eastAsia="es-ES"/>
+              </w:rPr>
+              <w:tab/>
+            </w:r>
+            <w:r>
+              <w:rPr>
+                <w:rStyle w:val="Hipervnculo"/>
+                <w:noProof/>
+              </w:rPr>
+              <w:t>Boceto</w:t>
+            </w:r>
+            <w:r>
+              <w:rPr>
+                <w:noProof/>
+                <w:webHidden/>
+              </w:rPr>
+              <w:tab/>
+            </w:r>
+            <w:r>
+              <w:rPr>
+                <w:noProof/>
+                <w:webHidden/>
+              </w:rPr>
+              <w:fldChar w:fldCharType="begin"/>
+            </w:r>
+            <w:r>
+              <w:rPr>
+                <w:noProof/>
+                <w:webHidden/>
+              </w:rPr>
+              <w:instrText xml:space="preserve"> PAGEREF _Toc158056551 \h </w:instrText>
+            </w:r>
+            <w:r>
+              <w:rPr>
+                <w:noProof/>
+                <w:webHidden/>
+              </w:rPr>
+            </w:r>
+            <w:r>
+              <w:rPr>
+                <w:noProof/>
+                <w:webHidden/>
+              </w:rPr>
+              <w:fldChar w:fldCharType="separate"/>
+            </w:r>
+            <w:r>
+              <w:rPr>
+                <w:noProof/>
+                <w:webHidden/>
+              </w:rPr>
+              <w:t>3</w:t>
+            </w:r>
+            <w:r>
+              <w:rPr>
+                <w:noProof/>
+                <w:webHidden/>
+              </w:rPr>
+              <w:fldChar w:fldCharType="end"/>
+            </w:r>
+          </w:hyperlink>
+        </w:p>
+        <w:p>
+          <w:pPr>
+            <w:pStyle w:val="TDC1"/>
+            <w:tabs>
+              <w:tab w:val="left" w:pos="440"/>
+              <w:tab w:val="right" w:leader="dot" w:pos="8494"/>
+            </w:tabs>
+            <w:rPr>
+              <w:rFonts w:eastAsiaTheme="minorEastAsia"/>
+              <w:noProof/>
+              <w:lang w:eastAsia="es-ES"/>
+            </w:rPr>
+          </w:pPr>
+          <w:hyperlink w:anchor="_Toc158056552" w:history="1">
+            <w:r>
+              <w:rPr>
+                <w:rStyle w:val="Hipervnculo"/>
+                <w:noProof/>
+              </w:rPr>
+              <w:t>2.</w:t>
+            </w:r>
+            <w:r>
+              <w:rPr>
+                <w:rFonts w:eastAsiaTheme="minorEastAsia"/>
+                <w:noProof/>
+                <w:lang w:eastAsia="es-ES"/>
+              </w:rPr>
+              <w:tab/>
+            </w:r>
+            <w:r>
+              <w:rPr>
+                <w:rStyle w:val="Hipervnculo"/>
+                <w:noProof/>
+              </w:rPr>
+              <w:t>Estructuración del proyecto:</w:t>
+            </w:r>
+            <w:r>
+              <w:rPr>
+                <w:noProof/>
+                <w:webHidden/>
+              </w:rPr>
+              <w:tab/>
+            </w:r>
+            <w:r>
+              <w:rPr>
+                <w:noProof/>
+                <w:webHidden/>
+              </w:rPr>
+              <w:fldChar w:fldCharType="begin"/>
+            </w:r>
+            <w:r>
+              <w:rPr>
+                <w:noProof/>
+                <w:webHidden/>
+              </w:rPr>
+              <w:instrText xml:space="preserve"> PAGEREF _Toc158056552 \h </w:instrText>
+            </w:r>
+            <w:r>
+              <w:rPr>
+                <w:noProof/>
+                <w:webHidden/>
+              </w:rPr>
+            </w:r>
+            <w:r>
+              <w:rPr>
+                <w:noProof/>
+                <w:webHidden/>
+              </w:rPr>
+              <w:fldChar w:fldCharType="separate"/>
+            </w:r>
+            <w:r>
+              <w:rPr>
+                <w:noProof/>
+                <w:webHidden/>
+              </w:rPr>
+              <w:t>6</w:t>
+            </w:r>
+            <w:r>
+              <w:rPr>
+                <w:noProof/>
+                <w:webHidden/>
+              </w:rPr>
+              <w:fldChar w:fldCharType="end"/>
+            </w:r>
+          </w:hyperlink>
+        </w:p>
+        <w:p>
+          <w:pPr>
+            <w:pStyle w:val="TDC1"/>
+            <w:tabs>
+              <w:tab w:val="left" w:pos="440"/>
+              <w:tab w:val="right" w:leader="dot" w:pos="8494"/>
+            </w:tabs>
+            <w:rPr>
+              <w:rFonts w:eastAsiaTheme="minorEastAsia"/>
+              <w:noProof/>
+              <w:lang w:eastAsia="es-ES"/>
+            </w:rPr>
+          </w:pPr>
+          <w:hyperlink w:anchor="_Toc158056553" w:history="1">
+            <w:r>
+              <w:rPr>
+                <w:rStyle w:val="Hipervnculo"/>
+                <w:noProof/>
+              </w:rPr>
+              <w:t>3.</w:t>
+            </w:r>
+            <w:r>
+              <w:rPr>
+                <w:rFonts w:eastAsiaTheme="minorEastAsia"/>
+                <w:noProof/>
+                <w:lang w:eastAsia="es-ES"/>
+              </w:rPr>
+              <w:tab/>
+            </w:r>
+            <w:r>
+              <w:rPr>
+                <w:rStyle w:val="Hipervnculo"/>
+                <w:noProof/>
+              </w:rPr>
+              <w:t>Patrón MVVM</w:t>
+            </w:r>
+            <w:r>
+              <w:rPr>
+                <w:noProof/>
+                <w:webHidden/>
+              </w:rPr>
+              <w:tab/>
+            </w:r>
+            <w:r>
+              <w:rPr>
+                <w:noProof/>
+                <w:webHidden/>
+              </w:rPr>
+              <w:fldChar w:fldCharType="begin"/>
+            </w:r>
+            <w:r>
+              <w:rPr>
+                <w:noProof/>
+                <w:webHidden/>
+              </w:rPr>
+              <w:instrText xml:space="preserve"> PAGEREF _Toc158056553 \h </w:instrText>
+            </w:r>
+            <w:r>
+              <w:rPr>
+                <w:noProof/>
+                <w:webHidden/>
+              </w:rPr>
+            </w:r>
+            <w:r>
+              <w:rPr>
+                <w:noProof/>
+                <w:webHidden/>
+              </w:rPr>
+              <w:fldChar w:fldCharType="separate"/>
+            </w:r>
+            <w:r>
+              <w:rPr>
+                <w:noProof/>
+                <w:webHidden/>
+              </w:rPr>
+              <w:t>9</w:t>
+            </w:r>
+            <w:r>
+              <w:rPr>
+                <w:noProof/>
+                <w:webHidden/>
+              </w:rPr>
+              <w:fldChar w:fldCharType="end"/>
+            </w:r>
+          </w:hyperlink>
+        </w:p>
+        <w:p>
+          <w:pPr>
+            <w:pStyle w:val="TDC1"/>
+            <w:tabs>
+              <w:tab w:val="right" w:leader="dot" w:pos="8494"/>
+            </w:tabs>
+            <w:rPr>
+              <w:rFonts w:eastAsiaTheme="minorEastAsia"/>
+              <w:noProof/>
+              <w:lang w:eastAsia="es-ES"/>
+            </w:rPr>
+          </w:pPr>
+          <w:hyperlink w:anchor="_Toc158056554" w:history="1">
+            <w:r>
+              <w:rPr>
+                <w:rStyle w:val="Hipervnculo"/>
+                <w:noProof/>
+              </w:rPr>
+              <w:t>V_Usuarios</w:t>
+            </w:r>
+            <w:r>
+              <w:rPr>
+                <w:noProof/>
+                <w:webHidden/>
+              </w:rPr>
+              <w:tab/>
+            </w:r>
+            <w:r>
+              <w:rPr>
+                <w:noProof/>
+                <w:webHidden/>
+              </w:rPr>
+              <w:fldChar w:fldCharType="begin"/>
+            </w:r>
+            <w:r>
+              <w:rPr>
+                <w:noProof/>
+                <w:webHidden/>
+              </w:rPr>
+              <w:instrText xml:space="preserve"> PAGEREF _Toc158056554 \h </w:instrText>
+            </w:r>
+            <w:r>
+              <w:rPr>
+                <w:noProof/>
+                <w:webHidden/>
+              </w:rPr>
+            </w:r>
+            <w:r>
+              <w:rPr>
+                <w:noProof/>
+                <w:webHidden/>
+              </w:rPr>
+              <w:fldChar w:fldCharType="separate"/>
+            </w:r>
+            <w:r>
+              <w:rPr>
+                <w:noProof/>
+                <w:webHidden/>
+              </w:rPr>
+              <w:t>9</w:t>
+            </w:r>
+            <w:r>
+              <w:rPr>
+                <w:noProof/>
+                <w:webHidden/>
+              </w:rPr>
+              <w:fldChar w:fldCharType="end"/>
+            </w:r>
+          </w:hyperlink>
+        </w:p>
+        <w:p>
+          <w:pPr>
+            <w:pStyle w:val="TDC1"/>
+            <w:tabs>
+              <w:tab w:val="right" w:leader="dot" w:pos="8494"/>
+            </w:tabs>
+            <w:rPr>
+              <w:rFonts w:eastAsiaTheme="minorEastAsia"/>
+              <w:noProof/>
+              <w:lang w:eastAsia="es-ES"/>
+            </w:rPr>
+          </w:pPr>
+          <w:hyperlink w:anchor="_Toc158056555" w:history="1">
+            <w:r>
+              <w:rPr>
+                <w:rStyle w:val="Hipervnculo"/>
+                <w:noProof/>
+              </w:rPr>
+              <w:t>VM_Usuario</w:t>
+            </w:r>
+            <w:r>
+              <w:rPr>
+                <w:noProof/>
+                <w:webHidden/>
+              </w:rPr>
+              <w:tab/>
+            </w:r>
+            <w:r>
+              <w:rPr>
+                <w:noProof/>
+                <w:webHidden/>
+              </w:rPr>
+              <w:fldChar w:fldCharType="begin"/>
+            </w:r>
+            <w:r>
+              <w:rPr>
+                <w:noProof/>
+                <w:webHidden/>
+              </w:rPr>
+              <w:instrText xml:space="preserve"> PAGEREF _Toc158056555 \h </w:instrText>
+            </w:r>
+            <w:r>
+              <w:rPr>
+                <w:noProof/>
+                <w:webHidden/>
+              </w:rPr>
+            </w:r>
+            <w:r>
+              <w:rPr>
+                <w:noProof/>
+                <w:webHidden/>
+              </w:rPr>
+              <w:fldChar w:fldCharType="separate"/>
+            </w:r>
+            <w:r>
+              <w:rPr>
+                <w:noProof/>
+                <w:webHidden/>
+              </w:rPr>
+              <w:t>10</w:t>
+            </w:r>
+            <w:r>
+              <w:rPr>
+                <w:noProof/>
+                <w:webHidden/>
+              </w:rPr>
+              <w:fldChar w:fldCharType="end"/>
+            </w:r>
+          </w:hyperlink>
+        </w:p>
+        <w:p>
+          <w:pPr>
+            <w:pStyle w:val="TDC1"/>
+            <w:tabs>
+              <w:tab w:val="right" w:leader="dot" w:pos="8494"/>
+            </w:tabs>
+            <w:rPr>
+              <w:rFonts w:eastAsiaTheme="minorEastAsia"/>
+              <w:noProof/>
+              <w:lang w:eastAsia="es-ES"/>
+            </w:rPr>
+          </w:pPr>
+          <w:hyperlink w:anchor="_Toc158056556" w:history="1">
+            <w:r>
+              <w:rPr>
+                <w:rStyle w:val="Hipervnculo"/>
+                <w:noProof/>
+              </w:rPr>
+              <w:t>M_Usuario</w:t>
+            </w:r>
+            <w:r>
+              <w:rPr>
+                <w:noProof/>
+                <w:webHidden/>
+              </w:rPr>
+              <w:tab/>
+            </w:r>
+            <w:r>
+              <w:rPr>
+                <w:noProof/>
+                <w:webHidden/>
+              </w:rPr>
+              <w:fldChar w:fldCharType="begin"/>
+            </w:r>
+            <w:r>
+              <w:rPr>
+                <w:noProof/>
+                <w:webHidden/>
+              </w:rPr>
+              <w:instrText xml:space="preserve"> PAGEREF _Toc158056556 \h </w:instrText>
+            </w:r>
+            <w:r>
+              <w:rPr>
+                <w:noProof/>
+                <w:webHidden/>
+              </w:rPr>
+            </w:r>
+            <w:r>
+              <w:rPr>
+                <w:noProof/>
+                <w:webHidden/>
+              </w:rPr>
+              <w:fldChar w:fldCharType="separate"/>
+            </w:r>
+            <w:r>
+              <w:rPr>
+                <w:noProof/>
+                <w:webHidden/>
+              </w:rPr>
+              <w:t>11</w:t>
+            </w:r>
+            <w:r>
+              <w:rPr>
+                <w:noProof/>
+                <w:webHidden/>
+              </w:rPr>
+              <w:fldChar w:fldCharType="end"/>
+            </w:r>
+          </w:hyperlink>
+        </w:p>
+        <w:p>
+          <w:pPr>
+            <w:pStyle w:val="TDC1"/>
+            <w:tabs>
+              <w:tab w:val="right" w:leader="dot" w:pos="8494"/>
+            </w:tabs>
+            <w:rPr>
+              <w:rFonts w:eastAsiaTheme="minorEastAsia"/>
+              <w:noProof/>
+              <w:lang w:eastAsia="es-ES"/>
+            </w:rPr>
+          </w:pPr>
+          <w:hyperlink w:anchor="_Toc158056557" w:history="1">
+            <w:r>
+              <w:rPr>
+                <w:rStyle w:val="Hipervnculo"/>
+                <w:noProof/>
+              </w:rPr>
+              <w:t>M_OperacionesUsuario</w:t>
+            </w:r>
+            <w:r>
+              <w:rPr>
+                <w:noProof/>
+                <w:webHidden/>
+              </w:rPr>
+              <w:tab/>
+            </w:r>
+            <w:r>
+              <w:rPr>
+                <w:noProof/>
+                <w:webHidden/>
+              </w:rPr>
+              <w:fldChar w:fldCharType="begin"/>
+            </w:r>
+            <w:r>
+              <w:rPr>
+                <w:noProof/>
+                <w:webHidden/>
+              </w:rPr>
+              <w:instrText xml:space="preserve"> PAGEREF _Toc158056557 \h </w:instrText>
+            </w:r>
+            <w:r>
+              <w:rPr>
+                <w:noProof/>
+                <w:webHidden/>
+              </w:rPr>
+            </w:r>
+            <w:r>
+              <w:rPr>
+                <w:noProof/>
+                <w:webHidden/>
+              </w:rPr>
+              <w:fldChar w:fldCharType="separate"/>
+            </w:r>
+            <w:r>
+              <w:rPr>
+                <w:noProof/>
+                <w:webHidden/>
+              </w:rPr>
+              <w:t>11</w:t>
+            </w:r>
+            <w:r>
+              <w:rPr>
+                <w:noProof/>
+                <w:webHidden/>
+              </w:rPr>
+              <w:fldChar w:fldCharType="end"/>
+            </w:r>
+          </w:hyperlink>
+        </w:p>
+        <w:p>
+          <w:pPr>
+            <w:pStyle w:val="TDC1"/>
+            <w:tabs>
+              <w:tab w:val="left" w:pos="440"/>
+              <w:tab w:val="right" w:leader="dot" w:pos="8494"/>
+            </w:tabs>
+            <w:rPr>
+              <w:rFonts w:eastAsiaTheme="minorEastAsia"/>
+              <w:noProof/>
+              <w:lang w:eastAsia="es-ES"/>
+            </w:rPr>
+          </w:pPr>
+          <w:hyperlink w:anchor="_Toc158056558" w:history="1">
+            <w:r>
+              <w:rPr>
+                <w:rStyle w:val="Hipervnculo"/>
+                <w:noProof/>
+              </w:rPr>
+              <w:t>4.</w:t>
+            </w:r>
+            <w:r>
+              <w:rPr>
+                <w:rFonts w:eastAsiaTheme="minorEastAsia"/>
+                <w:noProof/>
+                <w:lang w:eastAsia="es-ES"/>
+              </w:rPr>
+              <w:tab/>
+            </w:r>
+            <w:r>
+              <w:rPr>
+                <w:rStyle w:val="Hipervnculo"/>
+                <w:noProof/>
+              </w:rPr>
+              <w:t>Conclusiones</w:t>
+            </w:r>
+            <w:r>
+              <w:rPr>
+                <w:noProof/>
+                <w:webHidden/>
+              </w:rPr>
+              <w:tab/>
+            </w:r>
+            <w:r>
+              <w:rPr>
+                <w:noProof/>
+                <w:webHidden/>
+              </w:rPr>
+              <w:fldChar w:fldCharType="begin"/>
+            </w:r>
+            <w:r>
+              <w:rPr>
+                <w:noProof/>
+                <w:webHidden/>
+              </w:rPr>
+              <w:instrText xml:space="preserve"> PAGEREF _Toc158056558 \h </w:instrText>
+            </w:r>
+            <w:r>
+              <w:rPr>
+                <w:noProof/>
+                <w:webHidden/>
+              </w:rPr>
+            </w:r>
+            <w:r>
+              <w:rPr>
+                <w:noProof/>
+                <w:webHidden/>
+              </w:rPr>
+              <w:fldChar w:fldCharType="separate"/>
+            </w:r>
+            <w:r>
+              <w:rPr>
+                <w:noProof/>
+                <w:webHidden/>
+              </w:rPr>
+              <w:t>12</w:t>
             </w:r>
             <w:r>
               <w:rPr>
@@ -588,7 +1208,7 @@
       <w:pPr>
         <w:pStyle w:val="Ttulo1"/>
       </w:pPr>
-      <w:bookmarkStart w:id="0" w:name="_Toc158043993"/>
+      <w:bookmarkStart w:id="0" w:name="_Toc158056549"/>
       <w:r>
         <w:lastRenderedPageBreak/>
         <w:t>Introducción al proyecto</w:t>
@@ -792,21 +1412,2287 @@
     </w:p>
     <w:p>
       <w:pPr>
+        <w:rPr>
+          <w:rFonts w:asciiTheme="majorHAnsi" w:eastAsiaTheme="majorEastAsia" w:hAnsiTheme="majorHAnsi" w:cstheme="majorBidi"/>
+          <w:b/>
+          <w:bCs/>
+          <w:color w:val="365F91" w:themeColor="accent1" w:themeShade="BF"/>
+          <w:sz w:val="28"/>
+          <w:szCs w:val="28"/>
+        </w:rPr>
+      </w:pPr>
+      <w:bookmarkStart w:id="1" w:name="_GoBack"/>
+      <w:bookmarkEnd w:id="1"/>
+      <w:r>
+        <w:br w:type="page"/>
+      </w:r>
+    </w:p>
+    <w:p>
+      <w:pPr>
         <w:pStyle w:val="Ttulo1"/>
       </w:pPr>
-      <w:bookmarkStart w:id="1" w:name="_Toc158043994"/>
-      <w:r>
-        <w:t>Investigación</w:t>
-      </w:r>
-      <w:bookmarkEnd w:id="1"/>
-    </w:p>
-    <w:p>
-      <w:bookmarkStart w:id="2" w:name="_GoBack"/>
+      <w:bookmarkStart w:id="2" w:name="_Toc158056550"/>
+      <w:r>
+        <w:lastRenderedPageBreak/>
+        <w:t>Construcción del proyecto</w:t>
+      </w:r>
       <w:bookmarkEnd w:id="2"/>
     </w:p>
+    <w:p/>
+    <w:p>
+      <w:pPr>
+        <w:pStyle w:val="Prrafodelista"/>
+        <w:numPr>
+          <w:ilvl w:val="0"/>
+          <w:numId w:val="6"/>
+        </w:numPr>
+      </w:pPr>
+      <w:bookmarkStart w:id="3" w:name="_Toc158056551"/>
+      <w:r>
+        <w:rPr>
+          <w:rStyle w:val="Ttulo1Car"/>
+        </w:rPr>
+        <w:t>Boceto</w:t>
+      </w:r>
+      <w:bookmarkEnd w:id="3"/>
+      <w:r>
+        <w:rPr>
+          <w:rStyle w:val="Ttulo1Car"/>
+        </w:rPr>
+        <w:t xml:space="preserve"> </w:t>
+      </w:r>
+      <w:r>
+        <w:t xml:space="preserve">: este es la primera actualización </w:t>
+      </w:r>
+      <w:r>
+        <w:t>del proyecto</w:t>
+      </w:r>
+      <w:r>
+        <w:t xml:space="preserve"> en el que he elaborado un boceto básico (está sujeto a cambios) en el que muestro las siguientes ventanas:</w:t>
+      </w:r>
+    </w:p>
+    <w:p>
+      <w:pPr>
+        <w:jc w:val="center"/>
+      </w:pPr>
+      <w:r>
+        <w:rPr>
+          <w:noProof/>
+          <w:lang w:eastAsia="es-ES"/>
+        </w:rPr>
+        <w:drawing>
+          <wp:inline distT="0" distB="0" distL="0" distR="0">
+            <wp:extent cx="5558293" cy="2265983"/>
+            <wp:effectExtent l="190500" t="152400" r="175757" b="134317"/>
+            <wp:docPr id="1" name="Imagen 1" descr="D:\DAM2T\DI\Proyecto_2EVA_ALB\Boceto Interfaces\Inicio sesion.png"/>
+            <wp:cNvGraphicFramePr>
+              <a:graphicFrameLocks xmlns:a="http://schemas.openxmlformats.org/drawingml/2006/main" noChangeAspect="1"/>
+            </wp:cNvGraphicFramePr>
+            <a:graphic xmlns:a="http://schemas.openxmlformats.org/drawingml/2006/main">
+              <a:graphicData uri="http://schemas.openxmlformats.org/drawingml/2006/picture">
+                <pic:pic xmlns:pic="http://schemas.openxmlformats.org/drawingml/2006/picture">
+                  <pic:nvPicPr>
+                    <pic:cNvPr id="0" name="Picture 1" descr="D:\DAM2T\DI\Proyecto_2EVA_ALB\Boceto Interfaces\Inicio sesion.png"/>
+                    <pic:cNvPicPr>
+                      <a:picLocks noChangeAspect="1" noChangeArrowheads="1"/>
+                    </pic:cNvPicPr>
+                  </pic:nvPicPr>
+                  <pic:blipFill>
+                    <a:blip r:embed="rId9" cstate="print"/>
+                    <a:srcRect/>
+                    <a:stretch>
+                      <a:fillRect/>
+                    </a:stretch>
+                  </pic:blipFill>
+                  <pic:spPr bwMode="auto">
+                    <a:xfrm>
+                      <a:off x="0" y="0"/>
+                      <a:ext cx="5572027" cy="2271582"/>
+                    </a:xfrm>
+                    <a:prstGeom prst="rect">
+                      <a:avLst/>
+                    </a:prstGeom>
+                    <a:ln>
+                      <a:noFill/>
+                    </a:ln>
+                    <a:effectLst>
+                      <a:outerShdw blurRad="190500" algn="tl" rotWithShape="0">
+                        <a:srgbClr val="000000">
+                          <a:alpha val="70000"/>
+                        </a:srgbClr>
+                      </a:outerShdw>
+                    </a:effectLst>
+                  </pic:spPr>
+                </pic:pic>
+              </a:graphicData>
+            </a:graphic>
+          </wp:inline>
+        </w:drawing>
+      </w:r>
+    </w:p>
+    <w:p>
+      <w:pPr>
+        <w:pStyle w:val="Prrafodelista"/>
+        <w:numPr>
+          <w:ilvl w:val="0"/>
+          <w:numId w:val="4"/>
+        </w:numPr>
+      </w:pPr>
+      <w:r>
+        <w:t>Ventana de Inicio de sesión</w:t>
+      </w:r>
+    </w:p>
+    <w:p>
+      <w:r>
+        <w:rPr>
+          <w:noProof/>
+          <w:lang w:eastAsia="es-ES"/>
+        </w:rPr>
+        <w:drawing>
+          <wp:inline distT="0" distB="0" distL="0" distR="0">
+            <wp:extent cx="5400040" cy="3038235"/>
+            <wp:effectExtent l="190500" t="152400" r="162560" b="124065"/>
+            <wp:docPr id="3" name="Imagen 3" descr="D:\DAM2T\DI\Proyecto_2EVA_ALB\Boceto Interfaces\Creacion usuario.png"/>
+            <wp:cNvGraphicFramePr>
+              <a:graphicFrameLocks xmlns:a="http://schemas.openxmlformats.org/drawingml/2006/main" noChangeAspect="1"/>
+            </wp:cNvGraphicFramePr>
+            <a:graphic xmlns:a="http://schemas.openxmlformats.org/drawingml/2006/main">
+              <a:graphicData uri="http://schemas.openxmlformats.org/drawingml/2006/picture">
+                <pic:pic xmlns:pic="http://schemas.openxmlformats.org/drawingml/2006/picture">
+                  <pic:nvPicPr>
+                    <pic:cNvPr id="0" name="Picture 3" descr="D:\DAM2T\DI\Proyecto_2EVA_ALB\Boceto Interfaces\Creacion usuario.png"/>
+                    <pic:cNvPicPr>
+                      <a:picLocks noChangeAspect="1" noChangeArrowheads="1"/>
+                    </pic:cNvPicPr>
+                  </pic:nvPicPr>
+                  <pic:blipFill>
+                    <a:blip r:embed="rId10" cstate="print"/>
+                    <a:srcRect/>
+                    <a:stretch>
+                      <a:fillRect/>
+                    </a:stretch>
+                  </pic:blipFill>
+                  <pic:spPr bwMode="auto">
+                    <a:xfrm>
+                      <a:off x="0" y="0"/>
+                      <a:ext cx="5400040" cy="3038235"/>
+                    </a:xfrm>
+                    <a:prstGeom prst="rect">
+                      <a:avLst/>
+                    </a:prstGeom>
+                    <a:ln>
+                      <a:noFill/>
+                    </a:ln>
+                    <a:effectLst>
+                      <a:outerShdw blurRad="190500" algn="tl" rotWithShape="0">
+                        <a:srgbClr val="000000">
+                          <a:alpha val="70000"/>
+                        </a:srgbClr>
+                      </a:outerShdw>
+                    </a:effectLst>
+                  </pic:spPr>
+                </pic:pic>
+              </a:graphicData>
+            </a:graphic>
+          </wp:inline>
+        </w:drawing>
+      </w:r>
+    </w:p>
+    <w:p>
+      <w:pPr>
+        <w:pStyle w:val="Prrafodelista"/>
+        <w:numPr>
+          <w:ilvl w:val="0"/>
+          <w:numId w:val="4"/>
+        </w:numPr>
+      </w:pPr>
+      <w:r>
+        <w:t>Ventana de creación de usuario</w:t>
+      </w:r>
+    </w:p>
+    <w:p>
+      <w:r>
+        <w:rPr>
+          <w:noProof/>
+          <w:lang w:eastAsia="es-ES"/>
+        </w:rPr>
+        <w:lastRenderedPageBreak/>
+        <w:drawing>
+          <wp:inline distT="0" distB="0" distL="0" distR="0">
+            <wp:extent cx="5545911" cy="3120307"/>
+            <wp:effectExtent l="190500" t="152400" r="169089" b="137243"/>
+            <wp:docPr id="2" name="Imagen 2" descr="D:\DAM2T\DI\Proyecto_2EVA_ALB\Boceto Interfaces\Usuario Principal.png"/>
+            <wp:cNvGraphicFramePr>
+              <a:graphicFrameLocks xmlns:a="http://schemas.openxmlformats.org/drawingml/2006/main" noChangeAspect="1"/>
+            </wp:cNvGraphicFramePr>
+            <a:graphic xmlns:a="http://schemas.openxmlformats.org/drawingml/2006/main">
+              <a:graphicData uri="http://schemas.openxmlformats.org/drawingml/2006/picture">
+                <pic:pic xmlns:pic="http://schemas.openxmlformats.org/drawingml/2006/picture">
+                  <pic:nvPicPr>
+                    <pic:cNvPr id="0" name="Picture 2" descr="D:\DAM2T\DI\Proyecto_2EVA_ALB\Boceto Interfaces\Usuario Principal.png"/>
+                    <pic:cNvPicPr>
+                      <a:picLocks noChangeAspect="1" noChangeArrowheads="1"/>
+                    </pic:cNvPicPr>
+                  </pic:nvPicPr>
+                  <pic:blipFill>
+                    <a:blip r:embed="rId11" cstate="print"/>
+                    <a:srcRect/>
+                    <a:stretch>
+                      <a:fillRect/>
+                    </a:stretch>
+                  </pic:blipFill>
+                  <pic:spPr bwMode="auto">
+                    <a:xfrm>
+                      <a:off x="0" y="0"/>
+                      <a:ext cx="5543659" cy="3119040"/>
+                    </a:xfrm>
+                    <a:prstGeom prst="rect">
+                      <a:avLst/>
+                    </a:prstGeom>
+                    <a:ln>
+                      <a:noFill/>
+                    </a:ln>
+                    <a:effectLst>
+                      <a:outerShdw blurRad="190500" algn="tl" rotWithShape="0">
+                        <a:srgbClr val="000000">
+                          <a:alpha val="70000"/>
+                        </a:srgbClr>
+                      </a:outerShdw>
+                    </a:effectLst>
+                  </pic:spPr>
+                </pic:pic>
+              </a:graphicData>
+            </a:graphic>
+          </wp:inline>
+        </w:drawing>
+      </w:r>
+    </w:p>
+    <w:p>
+      <w:pPr>
+        <w:pStyle w:val="Prrafodelista"/>
+        <w:numPr>
+          <w:ilvl w:val="0"/>
+          <w:numId w:val="4"/>
+        </w:numPr>
+      </w:pPr>
+      <w:r>
+        <w:t>Interfaz principal de Usuarios</w:t>
+      </w:r>
+      <w:r>
+        <w:t xml:space="preserve"> estándar.</w:t>
+      </w:r>
+    </w:p>
+    <w:p>
+      <w:r>
+        <w:rPr>
+          <w:noProof/>
+          <w:lang w:eastAsia="es-ES"/>
+        </w:rPr>
+        <w:drawing>
+          <wp:inline distT="0" distB="0" distL="0" distR="0">
+            <wp:extent cx="5400040" cy="3038235"/>
+            <wp:effectExtent l="190500" t="152400" r="162560" b="124065"/>
+            <wp:docPr id="4" name="Imagen 4" descr="D:\DAM2T\DI\Proyecto_2EVA_ALB\Boceto Interfaces\Usuario Libros.png"/>
+            <wp:cNvGraphicFramePr>
+              <a:graphicFrameLocks xmlns:a="http://schemas.openxmlformats.org/drawingml/2006/main" noChangeAspect="1"/>
+            </wp:cNvGraphicFramePr>
+            <a:graphic xmlns:a="http://schemas.openxmlformats.org/drawingml/2006/main">
+              <a:graphicData uri="http://schemas.openxmlformats.org/drawingml/2006/picture">
+                <pic:pic xmlns:pic="http://schemas.openxmlformats.org/drawingml/2006/picture">
+                  <pic:nvPicPr>
+                    <pic:cNvPr id="0" name="Picture 4" descr="D:\DAM2T\DI\Proyecto_2EVA_ALB\Boceto Interfaces\Usuario Libros.png"/>
+                    <pic:cNvPicPr>
+                      <a:picLocks noChangeAspect="1" noChangeArrowheads="1"/>
+                    </pic:cNvPicPr>
+                  </pic:nvPicPr>
+                  <pic:blipFill>
+                    <a:blip r:embed="rId12" cstate="print"/>
+                    <a:srcRect/>
+                    <a:stretch>
+                      <a:fillRect/>
+                    </a:stretch>
+                  </pic:blipFill>
+                  <pic:spPr bwMode="auto">
+                    <a:xfrm>
+                      <a:off x="0" y="0"/>
+                      <a:ext cx="5400040" cy="3038235"/>
+                    </a:xfrm>
+                    <a:prstGeom prst="rect">
+                      <a:avLst/>
+                    </a:prstGeom>
+                    <a:ln>
+                      <a:noFill/>
+                    </a:ln>
+                    <a:effectLst>
+                      <a:outerShdw blurRad="190500" algn="tl" rotWithShape="0">
+                        <a:srgbClr val="000000">
+                          <a:alpha val="70000"/>
+                        </a:srgbClr>
+                      </a:outerShdw>
+                    </a:effectLst>
+                  </pic:spPr>
+                </pic:pic>
+              </a:graphicData>
+            </a:graphic>
+          </wp:inline>
+        </w:drawing>
+      </w:r>
+    </w:p>
+    <w:p>
+      <w:pPr>
+        <w:pStyle w:val="Prrafodelista"/>
+        <w:numPr>
+          <w:ilvl w:val="0"/>
+          <w:numId w:val="4"/>
+        </w:numPr>
+      </w:pPr>
+      <w:r>
+        <w:t>Interfaz usuario estándar donde podemos visualizar los libros para poder pedir prestados.</w:t>
+      </w:r>
+    </w:p>
+    <w:p>
+      <w:r>
+        <w:br w:type="page"/>
+      </w:r>
+    </w:p>
+    <w:p>
+      <w:r>
+        <w:rPr>
+          <w:noProof/>
+          <w:lang w:eastAsia="es-ES"/>
+        </w:rPr>
+        <w:lastRenderedPageBreak/>
+        <w:drawing>
+          <wp:inline distT="0" distB="0" distL="0" distR="0">
+            <wp:extent cx="5400040" cy="3038235"/>
+            <wp:effectExtent l="190500" t="152400" r="162560" b="124065"/>
+            <wp:docPr id="5" name="Imagen 5" descr="D:\DAM2T\DI\Proyecto_2EVA_ALB\Boceto Interfaces\Administrador Principal.png"/>
+            <wp:cNvGraphicFramePr>
+              <a:graphicFrameLocks xmlns:a="http://schemas.openxmlformats.org/drawingml/2006/main" noChangeAspect="1"/>
+            </wp:cNvGraphicFramePr>
+            <a:graphic xmlns:a="http://schemas.openxmlformats.org/drawingml/2006/main">
+              <a:graphicData uri="http://schemas.openxmlformats.org/drawingml/2006/picture">
+                <pic:pic xmlns:pic="http://schemas.openxmlformats.org/drawingml/2006/picture">
+                  <pic:nvPicPr>
+                    <pic:cNvPr id="0" name="Picture 5" descr="D:\DAM2T\DI\Proyecto_2EVA_ALB\Boceto Interfaces\Administrador Principal.png"/>
+                    <pic:cNvPicPr>
+                      <a:picLocks noChangeAspect="1" noChangeArrowheads="1"/>
+                    </pic:cNvPicPr>
+                  </pic:nvPicPr>
+                  <pic:blipFill>
+                    <a:blip r:embed="rId13" cstate="print"/>
+                    <a:srcRect/>
+                    <a:stretch>
+                      <a:fillRect/>
+                    </a:stretch>
+                  </pic:blipFill>
+                  <pic:spPr bwMode="auto">
+                    <a:xfrm>
+                      <a:off x="0" y="0"/>
+                      <a:ext cx="5400040" cy="3038235"/>
+                    </a:xfrm>
+                    <a:prstGeom prst="rect">
+                      <a:avLst/>
+                    </a:prstGeom>
+                    <a:ln>
+                      <a:noFill/>
+                    </a:ln>
+                    <a:effectLst>
+                      <a:outerShdw blurRad="190500" algn="tl" rotWithShape="0">
+                        <a:srgbClr val="000000">
+                          <a:alpha val="70000"/>
+                        </a:srgbClr>
+                      </a:outerShdw>
+                    </a:effectLst>
+                  </pic:spPr>
+                </pic:pic>
+              </a:graphicData>
+            </a:graphic>
+          </wp:inline>
+        </w:drawing>
+      </w:r>
+    </w:p>
+    <w:p>
+      <w:pPr>
+        <w:pStyle w:val="Prrafodelista"/>
+        <w:numPr>
+          <w:ilvl w:val="0"/>
+          <w:numId w:val="4"/>
+        </w:numPr>
+      </w:pPr>
+      <w:r>
+        <w:t>Ventana de usuarios de tipo “Administrador”</w:t>
+      </w:r>
+      <w:r>
+        <w:t xml:space="preserve"> donde podemos visualizar las principales funcionalidades con este rol.</w:t>
+      </w:r>
+    </w:p>
+    <w:p>
+      <w:r>
+        <w:rPr>
+          <w:noProof/>
+          <w:lang w:eastAsia="es-ES"/>
+        </w:rPr>
+        <w:drawing>
+          <wp:inline distT="0" distB="0" distL="0" distR="0">
+            <wp:extent cx="5400040" cy="3038235"/>
+            <wp:effectExtent l="190500" t="152400" r="162560" b="124065"/>
+            <wp:docPr id="6" name="Imagen 6" descr="D:\DAM2T\DI\Proyecto_2EVA_ALB\Boceto Interfaces\Administracion Libros.png"/>
+            <wp:cNvGraphicFramePr>
+              <a:graphicFrameLocks xmlns:a="http://schemas.openxmlformats.org/drawingml/2006/main" noChangeAspect="1"/>
+            </wp:cNvGraphicFramePr>
+            <a:graphic xmlns:a="http://schemas.openxmlformats.org/drawingml/2006/main">
+              <a:graphicData uri="http://schemas.openxmlformats.org/drawingml/2006/picture">
+                <pic:pic xmlns:pic="http://schemas.openxmlformats.org/drawingml/2006/picture">
+                  <pic:nvPicPr>
+                    <pic:cNvPr id="0" name="Picture 6" descr="D:\DAM2T\DI\Proyecto_2EVA_ALB\Boceto Interfaces\Administracion Libros.png"/>
+                    <pic:cNvPicPr>
+                      <a:picLocks noChangeAspect="1" noChangeArrowheads="1"/>
+                    </pic:cNvPicPr>
+                  </pic:nvPicPr>
+                  <pic:blipFill>
+                    <a:blip r:embed="rId14" cstate="print"/>
+                    <a:srcRect/>
+                    <a:stretch>
+                      <a:fillRect/>
+                    </a:stretch>
+                  </pic:blipFill>
+                  <pic:spPr bwMode="auto">
+                    <a:xfrm>
+                      <a:off x="0" y="0"/>
+                      <a:ext cx="5400040" cy="3038235"/>
+                    </a:xfrm>
+                    <a:prstGeom prst="rect">
+                      <a:avLst/>
+                    </a:prstGeom>
+                    <a:ln>
+                      <a:noFill/>
+                    </a:ln>
+                    <a:effectLst>
+                      <a:outerShdw blurRad="190500" algn="tl" rotWithShape="0">
+                        <a:srgbClr val="000000">
+                          <a:alpha val="70000"/>
+                        </a:srgbClr>
+                      </a:outerShdw>
+                    </a:effectLst>
+                  </pic:spPr>
+                </pic:pic>
+              </a:graphicData>
+            </a:graphic>
+          </wp:inline>
+        </w:drawing>
+      </w:r>
+    </w:p>
+    <w:p>
+      <w:pPr>
+        <w:pStyle w:val="Prrafodelista"/>
+        <w:numPr>
+          <w:ilvl w:val="0"/>
+          <w:numId w:val="4"/>
+        </w:numPr>
+      </w:pPr>
+      <w:r>
+        <w:t xml:space="preserve">Ventana de Administración de Libros en la </w:t>
+      </w:r>
+      <w:r>
+        <w:t>cual podemos realizar operaciones tales como agregar, modificar y eliminar libros.</w:t>
+      </w:r>
+    </w:p>
+    <w:p>
+      <w:r>
+        <w:br w:type="page"/>
+      </w:r>
+    </w:p>
+    <w:p>
+      <w:pPr>
+        <w:pStyle w:val="Ttulo1"/>
+        <w:numPr>
+          <w:ilvl w:val="0"/>
+          <w:numId w:val="6"/>
+        </w:numPr>
+      </w:pPr>
+      <w:bookmarkStart w:id="4" w:name="_Toc158056552"/>
+      <w:r>
+        <w:lastRenderedPageBreak/>
+        <w:t>Estructuración del proyecto</w:t>
+      </w:r>
+      <w:r>
+        <w:t>:</w:t>
+      </w:r>
+      <w:bookmarkEnd w:id="4"/>
+      <w:r>
+        <w:t xml:space="preserve"> </w:t>
+      </w:r>
+    </w:p>
+    <w:p>
+      <w:pPr>
+        <w:rPr>
+          <w:b/>
+        </w:rPr>
+      </w:pPr>
+      <w:r>
+        <w:rPr>
+          <w:b/>
+          <w:noProof/>
+          <w:lang w:eastAsia="es-ES"/>
+        </w:rPr>
+        <w:drawing>
+          <wp:inline distT="0" distB="0" distL="0" distR="0">
+            <wp:extent cx="5400040" cy="4538539"/>
+            <wp:effectExtent l="19050" t="0" r="0" b="0"/>
+            <wp:docPr id="7" name="Imagen 7" descr="D:\DAM2T\DI\Proyecto_2EVA_ALB\Boceto Interfaces\EstructuraBiblionet.png"/>
+            <wp:cNvGraphicFramePr>
+              <a:graphicFrameLocks xmlns:a="http://schemas.openxmlformats.org/drawingml/2006/main" noChangeAspect="1"/>
+            </wp:cNvGraphicFramePr>
+            <a:graphic xmlns:a="http://schemas.openxmlformats.org/drawingml/2006/main">
+              <a:graphicData uri="http://schemas.openxmlformats.org/drawingml/2006/picture">
+                <pic:pic xmlns:pic="http://schemas.openxmlformats.org/drawingml/2006/picture">
+                  <pic:nvPicPr>
+                    <pic:cNvPr id="0" name="Picture 7" descr="D:\DAM2T\DI\Proyecto_2EVA_ALB\Boceto Interfaces\EstructuraBiblionet.png"/>
+                    <pic:cNvPicPr>
+                      <a:picLocks noChangeAspect="1" noChangeArrowheads="1"/>
+                    </pic:cNvPicPr>
+                  </pic:nvPicPr>
+                  <pic:blipFill>
+                    <a:blip r:embed="rId15" cstate="print"/>
+                    <a:srcRect/>
+                    <a:stretch>
+                      <a:fillRect/>
+                    </a:stretch>
+                  </pic:blipFill>
+                  <pic:spPr bwMode="auto">
+                    <a:xfrm>
+                      <a:off x="0" y="0"/>
+                      <a:ext cx="5400040" cy="4538539"/>
+                    </a:xfrm>
+                    <a:prstGeom prst="rect">
+                      <a:avLst/>
+                    </a:prstGeom>
+                    <a:noFill/>
+                    <a:ln w="9525">
+                      <a:noFill/>
+                      <a:miter lim="800000"/>
+                      <a:headEnd/>
+                      <a:tailEnd/>
+                    </a:ln>
+                  </pic:spPr>
+                </pic:pic>
+              </a:graphicData>
+            </a:graphic>
+          </wp:inline>
+        </w:drawing>
+      </w:r>
+    </w:p>
+    <w:p>
+      <w:pPr>
+        <w:rPr>
+          <w:i/>
+        </w:rPr>
+      </w:pPr>
+      <w:r>
+        <w:rPr>
+          <w:i/>
+        </w:rPr>
+        <w:t xml:space="preserve">Estas son las ventanas en las cuales operaremos durante todo el flujo de </w:t>
+      </w:r>
+      <w:r>
+        <w:rPr>
+          <w:i/>
+        </w:rPr>
+        <w:t>ejecución de la aplicación.</w:t>
+      </w:r>
+    </w:p>
+    <w:p>
+      <w:pPr>
+        <w:jc w:val="center"/>
+      </w:pPr>
+      <w:r>
+        <w:rPr>
+          <w:noProof/>
+          <w:lang w:eastAsia="es-ES"/>
+        </w:rPr>
+        <w:drawing>
+          <wp:inline distT="0" distB="0" distL="0" distR="0">
+            <wp:extent cx="3029585" cy="2687320"/>
+            <wp:effectExtent l="19050" t="0" r="0" b="0"/>
+            <wp:docPr id="8" name="Imagen 8"/>
+            <wp:cNvGraphicFramePr>
+              <a:graphicFrameLocks xmlns:a="http://schemas.openxmlformats.org/drawingml/2006/main" noChangeAspect="1"/>
+            </wp:cNvGraphicFramePr>
+            <a:graphic xmlns:a="http://schemas.openxmlformats.org/drawingml/2006/main">
+              <a:graphicData uri="http://schemas.openxmlformats.org/drawingml/2006/picture">
+                <pic:pic xmlns:pic="http://schemas.openxmlformats.org/drawingml/2006/picture">
+                  <pic:nvPicPr>
+                    <pic:cNvPr id="0" name="Picture 8"/>
+                    <pic:cNvPicPr>
+                      <a:picLocks noChangeAspect="1" noChangeArrowheads="1"/>
+                    </pic:cNvPicPr>
+                  </pic:nvPicPr>
+                  <pic:blipFill>
+                    <a:blip r:embed="rId16" cstate="print"/>
+                    <a:srcRect/>
+                    <a:stretch>
+                      <a:fillRect/>
+                    </a:stretch>
+                  </pic:blipFill>
+                  <pic:spPr bwMode="auto">
+                    <a:xfrm>
+                      <a:off x="0" y="0"/>
+                      <a:ext cx="3029585" cy="2687320"/>
+                    </a:xfrm>
+                    <a:prstGeom prst="rect">
+                      <a:avLst/>
+                    </a:prstGeom>
+                    <a:noFill/>
+                    <a:ln w="9525">
+                      <a:noFill/>
+                      <a:miter lim="800000"/>
+                      <a:headEnd/>
+                      <a:tailEnd/>
+                    </a:ln>
+                  </pic:spPr>
+                </pic:pic>
+              </a:graphicData>
+            </a:graphic>
+          </wp:inline>
+        </w:drawing>
+      </w:r>
+    </w:p>
+    <w:p>
+      <w:pPr>
+        <w:pStyle w:val="Prrafodelista"/>
+        <w:numPr>
+          <w:ilvl w:val="0"/>
+          <w:numId w:val="4"/>
+        </w:numPr>
+      </w:pPr>
+      <w:r>
+        <w:t>Este es el cuerpo de la aplicación, en el cual contienen los siguientes</w:t>
+      </w:r>
+      <w:r>
+        <w:t xml:space="preserve"> componentes:</w:t>
+      </w:r>
+    </w:p>
+    <w:p/>
+    <w:p>
+      <w:pPr>
+        <w:pStyle w:val="Prrafodelista"/>
+        <w:ind w:left="360"/>
+        <w:jc w:val="center"/>
+        <w:rPr>
+          <w:b/>
+        </w:rPr>
+      </w:pPr>
+      <w:r>
+        <w:rPr>
+          <w:b/>
+          <w:noProof/>
+          <w:lang w:eastAsia="es-ES"/>
+        </w:rPr>
+        <w:lastRenderedPageBreak/>
+        <w:drawing>
+          <wp:inline distT="0" distB="0" distL="0" distR="0">
+            <wp:extent cx="4341495" cy="1017905"/>
+            <wp:effectExtent l="19050" t="0" r="1905" b="0"/>
+            <wp:docPr id="11" name="Imagen 11"/>
+            <wp:cNvGraphicFramePr>
+              <a:graphicFrameLocks xmlns:a="http://schemas.openxmlformats.org/drawingml/2006/main" noChangeAspect="1"/>
+            </wp:cNvGraphicFramePr>
+            <a:graphic xmlns:a="http://schemas.openxmlformats.org/drawingml/2006/main">
+              <a:graphicData uri="http://schemas.openxmlformats.org/drawingml/2006/picture">
+                <pic:pic xmlns:pic="http://schemas.openxmlformats.org/drawingml/2006/picture">
+                  <pic:nvPicPr>
+                    <pic:cNvPr id="0" name="Picture 11"/>
+                    <pic:cNvPicPr>
+                      <a:picLocks noChangeAspect="1" noChangeArrowheads="1"/>
+                    </pic:cNvPicPr>
+                  </pic:nvPicPr>
+                  <pic:blipFill>
+                    <a:blip r:embed="rId17" cstate="print"/>
+                    <a:srcRect/>
+                    <a:stretch>
+                      <a:fillRect/>
+                    </a:stretch>
+                  </pic:blipFill>
+                  <pic:spPr bwMode="auto">
+                    <a:xfrm>
+                      <a:off x="0" y="0"/>
+                      <a:ext cx="4341495" cy="1017905"/>
+                    </a:xfrm>
+                    <a:prstGeom prst="rect">
+                      <a:avLst/>
+                    </a:prstGeom>
+                    <a:noFill/>
+                    <a:ln w="9525">
+                      <a:noFill/>
+                      <a:miter lim="800000"/>
+                      <a:headEnd/>
+                      <a:tailEnd/>
+                    </a:ln>
+                  </pic:spPr>
+                </pic:pic>
+              </a:graphicData>
+            </a:graphic>
+          </wp:inline>
+        </w:drawing>
+      </w:r>
+    </w:p>
+    <w:p>
+      <w:pPr>
+        <w:pStyle w:val="Prrafodelista"/>
+        <w:numPr>
+          <w:ilvl w:val="0"/>
+          <w:numId w:val="4"/>
+        </w:numPr>
+        <w:rPr>
+          <w:b/>
+        </w:rPr>
+      </w:pPr>
+      <w:proofErr w:type="spellStart"/>
+      <w:r>
+        <w:rPr>
+          <w:b/>
+        </w:rPr>
+        <w:t>Core</w:t>
+      </w:r>
+      <w:proofErr w:type="spellEnd"/>
+      <w:r>
+        <w:rPr>
+          <w:b/>
+        </w:rPr>
+        <w:t xml:space="preserve">: </w:t>
+      </w:r>
+      <w:r>
+        <w:t>esta carpeta contiene todos los recursos de utilidad</w:t>
+      </w:r>
+      <w:r>
+        <w:t xml:space="preserve"> tales como:</w:t>
+      </w:r>
+    </w:p>
+    <w:p>
+      <w:pPr>
+        <w:pStyle w:val="Prrafodelista"/>
+        <w:numPr>
+          <w:ilvl w:val="1"/>
+          <w:numId w:val="4"/>
+        </w:numPr>
+        <w:rPr>
+          <w:b/>
+        </w:rPr>
+      </w:pPr>
+      <w:r>
+        <w:rPr>
+          <w:b/>
+        </w:rPr>
+        <w:t>BBDD_Biblioteca.sql:</w:t>
+      </w:r>
+      <w:r>
+        <w:t xml:space="preserve"> </w:t>
+      </w:r>
+      <w:r>
+        <w:t>este script SQL sirve para generar la base de datos</w:t>
+      </w:r>
+      <w:r>
+        <w:t xml:space="preserve"> con su estructura y datos.</w:t>
+      </w:r>
+    </w:p>
+    <w:p>
+      <w:pPr>
+        <w:pStyle w:val="Prrafodelista"/>
+        <w:numPr>
+          <w:ilvl w:val="1"/>
+          <w:numId w:val="4"/>
+        </w:numPr>
+        <w:rPr>
+          <w:b/>
+        </w:rPr>
+      </w:pPr>
+      <w:proofErr w:type="spellStart"/>
+      <w:r>
+        <w:rPr>
+          <w:b/>
+        </w:rPr>
+        <w:t>Comandos.cs</w:t>
+      </w:r>
+      <w:proofErr w:type="spellEnd"/>
+      <w:r>
+        <w:rPr>
+          <w:b/>
+        </w:rPr>
+        <w:t xml:space="preserve">: </w:t>
+      </w:r>
+      <w:r>
+        <w:t>clase en la cual contiene todos los comandos que luego utilizaremos en las vistas de los botones y atajos de los mismos.</w:t>
+      </w:r>
+    </w:p>
+    <w:p>
+      <w:pPr>
+        <w:pStyle w:val="Prrafodelista"/>
+        <w:numPr>
+          <w:ilvl w:val="1"/>
+          <w:numId w:val="4"/>
+        </w:numPr>
+        <w:rPr>
+          <w:b/>
+        </w:rPr>
+      </w:pPr>
+      <w:proofErr w:type="spellStart"/>
+      <w:r>
+        <w:rPr>
+          <w:b/>
+        </w:rPr>
+        <w:t>Conexión.cs</w:t>
+      </w:r>
+      <w:proofErr w:type="spellEnd"/>
+      <w:r>
+        <w:rPr>
+          <w:b/>
+        </w:rPr>
+        <w:t xml:space="preserve">: </w:t>
+      </w:r>
+      <w:r>
+        <w:t xml:space="preserve">clase (SINGLETON) en la cual contiene todos los métodos y atributos para establecer con el conector </w:t>
+      </w:r>
+      <w:proofErr w:type="spellStart"/>
+      <w:r>
+        <w:t>MySQL</w:t>
+      </w:r>
+      <w:proofErr w:type="spellEnd"/>
+      <w:r>
+        <w:t xml:space="preserve"> a la base de datos.</w:t>
+      </w:r>
+    </w:p>
+    <w:p>
+      <w:pPr>
+        <w:pStyle w:val="Prrafodelista"/>
+        <w:numPr>
+          <w:ilvl w:val="1"/>
+          <w:numId w:val="4"/>
+        </w:numPr>
+        <w:rPr>
+          <w:b/>
+        </w:rPr>
+      </w:pPr>
+      <w:proofErr w:type="spellStart"/>
+      <w:r>
+        <w:rPr>
+          <w:b/>
+        </w:rPr>
+        <w:t>Utils.cs</w:t>
+      </w:r>
+      <w:proofErr w:type="spellEnd"/>
+      <w:r>
+        <w:rPr>
+          <w:b/>
+        </w:rPr>
+        <w:t xml:space="preserve">: </w:t>
+      </w:r>
+      <w:r>
+        <w:t>clase en la cual contiene métodos</w:t>
+      </w:r>
+      <w:r>
+        <w:t xml:space="preserve"> tales como conversión de imágenes </w:t>
+      </w:r>
+      <w:proofErr w:type="spellStart"/>
+      <w:r>
+        <w:t>BitMapImage</w:t>
+      </w:r>
+      <w:proofErr w:type="spellEnd"/>
+      <w:r>
+        <w:t xml:space="preserve"> a un </w:t>
+      </w:r>
+      <w:proofErr w:type="spellStart"/>
+      <w:r>
+        <w:t>array</w:t>
+      </w:r>
+      <w:proofErr w:type="spellEnd"/>
+      <w:r>
+        <w:t xml:space="preserve"> de </w:t>
+      </w:r>
+      <w:proofErr w:type="gramStart"/>
+      <w:r>
+        <w:t>Bytes[</w:t>
+      </w:r>
+      <w:proofErr w:type="gramEnd"/>
+      <w:r>
+        <w:t>] y viceversa para el almacenado de imágenes en la base de datos.</w:t>
+      </w:r>
+    </w:p>
+    <w:p>
+      <w:pPr>
+        <w:jc w:val="center"/>
+        <w:rPr>
+          <w:b/>
+        </w:rPr>
+      </w:pPr>
+      <w:r>
+        <w:rPr>
+          <w:b/>
+          <w:noProof/>
+          <w:lang w:eastAsia="es-ES"/>
+        </w:rPr>
+        <w:drawing>
+          <wp:inline distT="0" distB="0" distL="0" distR="0">
+            <wp:extent cx="4023360" cy="2019935"/>
+            <wp:effectExtent l="19050" t="0" r="0" b="0"/>
+            <wp:docPr id="20" name="Imagen 20"/>
+            <wp:cNvGraphicFramePr>
+              <a:graphicFrameLocks xmlns:a="http://schemas.openxmlformats.org/drawingml/2006/main" noChangeAspect="1"/>
+            </wp:cNvGraphicFramePr>
+            <a:graphic xmlns:a="http://schemas.openxmlformats.org/drawingml/2006/main">
+              <a:graphicData uri="http://schemas.openxmlformats.org/drawingml/2006/picture">
+                <pic:pic xmlns:pic="http://schemas.openxmlformats.org/drawingml/2006/picture">
+                  <pic:nvPicPr>
+                    <pic:cNvPr id="0" name="Picture 20"/>
+                    <pic:cNvPicPr>
+                      <a:picLocks noChangeAspect="1" noChangeArrowheads="1"/>
+                    </pic:cNvPicPr>
+                  </pic:nvPicPr>
+                  <pic:blipFill>
+                    <a:blip r:embed="rId18" cstate="print"/>
+                    <a:srcRect/>
+                    <a:stretch>
+                      <a:fillRect/>
+                    </a:stretch>
+                  </pic:blipFill>
+                  <pic:spPr bwMode="auto">
+                    <a:xfrm>
+                      <a:off x="0" y="0"/>
+                      <a:ext cx="4023360" cy="2019935"/>
+                    </a:xfrm>
+                    <a:prstGeom prst="rect">
+                      <a:avLst/>
+                    </a:prstGeom>
+                    <a:noFill/>
+                    <a:ln w="9525">
+                      <a:noFill/>
+                      <a:miter lim="800000"/>
+                      <a:headEnd/>
+                      <a:tailEnd/>
+                    </a:ln>
+                  </pic:spPr>
+                </pic:pic>
+              </a:graphicData>
+            </a:graphic>
+          </wp:inline>
+        </w:drawing>
+      </w:r>
+    </w:p>
+    <w:p>
+      <w:pPr>
+        <w:pStyle w:val="Prrafodelista"/>
+        <w:numPr>
+          <w:ilvl w:val="0"/>
+          <w:numId w:val="4"/>
+        </w:numPr>
+        <w:rPr>
+          <w:b/>
+        </w:rPr>
+      </w:pPr>
+      <w:proofErr w:type="spellStart"/>
+      <w:r>
+        <w:rPr>
+          <w:b/>
+        </w:rPr>
+        <w:t>Images</w:t>
+      </w:r>
+      <w:proofErr w:type="spellEnd"/>
+      <w:r>
+        <w:rPr>
+          <w:b/>
+        </w:rPr>
+        <w:t xml:space="preserve">: </w:t>
+      </w:r>
+      <w:r>
+        <w:t>esta carpeta contiene todas las imágenes de las portadas de los libros, iconos</w:t>
+      </w:r>
+      <w:r>
+        <w:t>, etc.</w:t>
+      </w:r>
+    </w:p>
+    <w:p>
+      <w:pPr>
+        <w:jc w:val="center"/>
+        <w:rPr>
+          <w:b/>
+        </w:rPr>
+      </w:pPr>
+      <w:r>
+        <w:rPr>
+          <w:b/>
+          <w:noProof/>
+          <w:lang w:eastAsia="es-ES"/>
+        </w:rPr>
+        <w:drawing>
+          <wp:inline distT="0" distB="0" distL="0" distR="0">
+            <wp:extent cx="4563745" cy="1677670"/>
+            <wp:effectExtent l="19050" t="0" r="8255" b="0"/>
+            <wp:docPr id="23" name="Imagen 23"/>
+            <wp:cNvGraphicFramePr>
+              <a:graphicFrameLocks xmlns:a="http://schemas.openxmlformats.org/drawingml/2006/main" noChangeAspect="1"/>
+            </wp:cNvGraphicFramePr>
+            <a:graphic xmlns:a="http://schemas.openxmlformats.org/drawingml/2006/main">
+              <a:graphicData uri="http://schemas.openxmlformats.org/drawingml/2006/picture">
+                <pic:pic xmlns:pic="http://schemas.openxmlformats.org/drawingml/2006/picture">
+                  <pic:nvPicPr>
+                    <pic:cNvPr id="0" name="Picture 23"/>
+                    <pic:cNvPicPr>
+                      <a:picLocks noChangeAspect="1" noChangeArrowheads="1"/>
+                    </pic:cNvPicPr>
+                  </pic:nvPicPr>
+                  <pic:blipFill>
+                    <a:blip r:embed="rId19" cstate="print"/>
+                    <a:srcRect/>
+                    <a:stretch>
+                      <a:fillRect/>
+                    </a:stretch>
+                  </pic:blipFill>
+                  <pic:spPr bwMode="auto">
+                    <a:xfrm>
+                      <a:off x="0" y="0"/>
+                      <a:ext cx="4563745" cy="1677670"/>
+                    </a:xfrm>
+                    <a:prstGeom prst="rect">
+                      <a:avLst/>
+                    </a:prstGeom>
+                    <a:noFill/>
+                    <a:ln w="9525">
+                      <a:noFill/>
+                      <a:miter lim="800000"/>
+                      <a:headEnd/>
+                      <a:tailEnd/>
+                    </a:ln>
+                  </pic:spPr>
+                </pic:pic>
+              </a:graphicData>
+            </a:graphic>
+          </wp:inline>
+        </w:drawing>
+      </w:r>
+    </w:p>
+    <w:p>
+      <w:pPr>
+        <w:pStyle w:val="Prrafodelista"/>
+        <w:numPr>
+          <w:ilvl w:val="0"/>
+          <w:numId w:val="4"/>
+        </w:numPr>
+        <w:rPr>
+          <w:b/>
+        </w:rPr>
+      </w:pPr>
+      <w:proofErr w:type="spellStart"/>
+      <w:r>
+        <w:rPr>
+          <w:b/>
+        </w:rPr>
+        <w:t>Models</w:t>
+      </w:r>
+      <w:proofErr w:type="spellEnd"/>
+      <w:r>
+        <w:rPr>
+          <w:b/>
+        </w:rPr>
+        <w:t xml:space="preserve">: </w:t>
+      </w:r>
+      <w:r>
+        <w:t xml:space="preserve">esta carpeta contiene todas las clases en las que </w:t>
+      </w:r>
+      <w:r>
+        <w:t>guardaremos los datos de las tablas en objetos y toda</w:t>
+      </w:r>
+      <w:r>
+        <w:t>s las operaciones CRUD de dichos objetos</w:t>
+      </w:r>
+      <w:r>
+        <w:t>.</w:t>
+      </w:r>
+    </w:p>
+    <w:p>
+      <w:pPr>
+        <w:rPr>
+          <w:b/>
+        </w:rPr>
+      </w:pPr>
+    </w:p>
+    <w:p>
+      <w:pPr>
+        <w:rPr>
+          <w:b/>
+        </w:rPr>
+      </w:pPr>
+    </w:p>
+    <w:p>
+      <w:pPr>
+        <w:jc w:val="center"/>
+        <w:rPr>
+          <w:b/>
+        </w:rPr>
+      </w:pPr>
+      <w:r>
+        <w:rPr>
+          <w:b/>
+          <w:noProof/>
+          <w:lang w:eastAsia="es-ES"/>
+        </w:rPr>
+        <w:lastRenderedPageBreak/>
+        <w:drawing>
+          <wp:inline distT="0" distB="0" distL="0" distR="0">
+            <wp:extent cx="3848735" cy="946150"/>
+            <wp:effectExtent l="19050" t="0" r="0" b="0"/>
+            <wp:docPr id="26" name="Imagen 26"/>
+            <wp:cNvGraphicFramePr>
+              <a:graphicFrameLocks xmlns:a="http://schemas.openxmlformats.org/drawingml/2006/main" noChangeAspect="1"/>
+            </wp:cNvGraphicFramePr>
+            <a:graphic xmlns:a="http://schemas.openxmlformats.org/drawingml/2006/main">
+              <a:graphicData uri="http://schemas.openxmlformats.org/drawingml/2006/picture">
+                <pic:pic xmlns:pic="http://schemas.openxmlformats.org/drawingml/2006/picture">
+                  <pic:nvPicPr>
+                    <pic:cNvPr id="0" name="Picture 26"/>
+                    <pic:cNvPicPr>
+                      <a:picLocks noChangeAspect="1" noChangeArrowheads="1"/>
+                    </pic:cNvPicPr>
+                  </pic:nvPicPr>
+                  <pic:blipFill>
+                    <a:blip r:embed="rId20" cstate="print"/>
+                    <a:srcRect/>
+                    <a:stretch>
+                      <a:fillRect/>
+                    </a:stretch>
+                  </pic:blipFill>
+                  <pic:spPr bwMode="auto">
+                    <a:xfrm>
+                      <a:off x="0" y="0"/>
+                      <a:ext cx="3848735" cy="946150"/>
+                    </a:xfrm>
+                    <a:prstGeom prst="rect">
+                      <a:avLst/>
+                    </a:prstGeom>
+                    <a:noFill/>
+                    <a:ln w="9525">
+                      <a:noFill/>
+                      <a:miter lim="800000"/>
+                      <a:headEnd/>
+                      <a:tailEnd/>
+                    </a:ln>
+                  </pic:spPr>
+                </pic:pic>
+              </a:graphicData>
+            </a:graphic>
+          </wp:inline>
+        </w:drawing>
+      </w:r>
+    </w:p>
+    <w:p>
+      <w:pPr>
+        <w:pStyle w:val="Prrafodelista"/>
+        <w:numPr>
+          <w:ilvl w:val="0"/>
+          <w:numId w:val="4"/>
+        </w:numPr>
+        <w:rPr>
+          <w:b/>
+        </w:rPr>
+      </w:pPr>
+      <w:proofErr w:type="spellStart"/>
+      <w:r>
+        <w:rPr>
+          <w:b/>
+        </w:rPr>
+        <w:t>ViewModels</w:t>
+      </w:r>
+      <w:proofErr w:type="spellEnd"/>
+      <w:r>
+        <w:rPr>
+          <w:b/>
+        </w:rPr>
+        <w:t xml:space="preserve">: </w:t>
+      </w:r>
+      <w:r>
+        <w:t>esta carpeta contiene todas las clases en las que se ven involucradas las lógicas de negocio y la comunicación entre las vistas y los modelos.</w:t>
+      </w:r>
+    </w:p>
+    <w:p>
+      <w:pPr>
+        <w:jc w:val="center"/>
+        <w:rPr>
+          <w:b/>
+        </w:rPr>
+      </w:pPr>
+      <w:r>
+        <w:rPr>
+          <w:b/>
+          <w:noProof/>
+          <w:lang w:eastAsia="es-ES"/>
+        </w:rPr>
+        <w:drawing>
+          <wp:inline distT="0" distB="0" distL="0" distR="0">
+            <wp:extent cx="2488565" cy="1256030"/>
+            <wp:effectExtent l="19050" t="0" r="6985" b="0"/>
+            <wp:docPr id="29" name="Imagen 29"/>
+            <wp:cNvGraphicFramePr>
+              <a:graphicFrameLocks xmlns:a="http://schemas.openxmlformats.org/drawingml/2006/main" noChangeAspect="1"/>
+            </wp:cNvGraphicFramePr>
+            <a:graphic xmlns:a="http://schemas.openxmlformats.org/drawingml/2006/main">
+              <a:graphicData uri="http://schemas.openxmlformats.org/drawingml/2006/picture">
+                <pic:pic xmlns:pic="http://schemas.openxmlformats.org/drawingml/2006/picture">
+                  <pic:nvPicPr>
+                    <pic:cNvPr id="0" name="Picture 29"/>
+                    <pic:cNvPicPr>
+                      <a:picLocks noChangeAspect="1" noChangeArrowheads="1"/>
+                    </pic:cNvPicPr>
+                  </pic:nvPicPr>
+                  <pic:blipFill>
+                    <a:blip r:embed="rId21" cstate="print"/>
+                    <a:srcRect/>
+                    <a:stretch>
+                      <a:fillRect/>
+                    </a:stretch>
+                  </pic:blipFill>
+                  <pic:spPr bwMode="auto">
+                    <a:xfrm>
+                      <a:off x="0" y="0"/>
+                      <a:ext cx="2488565" cy="1256030"/>
+                    </a:xfrm>
+                    <a:prstGeom prst="rect">
+                      <a:avLst/>
+                    </a:prstGeom>
+                    <a:noFill/>
+                    <a:ln w="9525">
+                      <a:noFill/>
+                      <a:miter lim="800000"/>
+                      <a:headEnd/>
+                      <a:tailEnd/>
+                    </a:ln>
+                  </pic:spPr>
+                </pic:pic>
+              </a:graphicData>
+            </a:graphic>
+          </wp:inline>
+        </w:drawing>
+      </w:r>
+    </w:p>
+    <w:p>
+      <w:pPr>
+        <w:pStyle w:val="Prrafodelista"/>
+        <w:numPr>
+          <w:ilvl w:val="0"/>
+          <w:numId w:val="4"/>
+        </w:numPr>
+      </w:pPr>
+      <w:r>
+        <w:rPr>
+          <w:b/>
+        </w:rPr>
+        <w:t>View:</w:t>
+      </w:r>
+      <w:r>
+        <w:t xml:space="preserve"> </w:t>
+      </w:r>
+      <w:r>
+        <w:t>e</w:t>
+      </w:r>
+      <w:r>
+        <w:t>sta carpeta engloba todas las clases relacionadas con la interfaz de usuario, diseñadas para la interacción visual de las ventanas.</w:t>
+      </w:r>
+    </w:p>
+    <w:p>
+      <w:pPr>
+        <w:jc w:val="center"/>
+      </w:pPr>
+      <w:r>
+        <w:rPr>
+          <w:noProof/>
+          <w:lang w:eastAsia="es-ES"/>
+        </w:rPr>
+        <w:drawing>
+          <wp:inline distT="0" distB="0" distL="0" distR="0">
+            <wp:extent cx="3594100" cy="993775"/>
+            <wp:effectExtent l="19050" t="0" r="6350" b="0"/>
+            <wp:docPr id="32" name="Imagen 32"/>
+            <wp:cNvGraphicFramePr>
+              <a:graphicFrameLocks xmlns:a="http://schemas.openxmlformats.org/drawingml/2006/main" noChangeAspect="1"/>
+            </wp:cNvGraphicFramePr>
+            <a:graphic xmlns:a="http://schemas.openxmlformats.org/drawingml/2006/main">
+              <a:graphicData uri="http://schemas.openxmlformats.org/drawingml/2006/picture">
+                <pic:pic xmlns:pic="http://schemas.openxmlformats.org/drawingml/2006/picture">
+                  <pic:nvPicPr>
+                    <pic:cNvPr id="0" name="Picture 32"/>
+                    <pic:cNvPicPr>
+                      <a:picLocks noChangeAspect="1" noChangeArrowheads="1"/>
+                    </pic:cNvPicPr>
+                  </pic:nvPicPr>
+                  <pic:blipFill>
+                    <a:blip r:embed="rId22" cstate="print"/>
+                    <a:srcRect/>
+                    <a:stretch>
+                      <a:fillRect/>
+                    </a:stretch>
+                  </pic:blipFill>
+                  <pic:spPr bwMode="auto">
+                    <a:xfrm>
+                      <a:off x="0" y="0"/>
+                      <a:ext cx="3594100" cy="993775"/>
+                    </a:xfrm>
+                    <a:prstGeom prst="rect">
+                      <a:avLst/>
+                    </a:prstGeom>
+                    <a:noFill/>
+                    <a:ln w="9525">
+                      <a:noFill/>
+                      <a:miter lim="800000"/>
+                      <a:headEnd/>
+                      <a:tailEnd/>
+                    </a:ln>
+                  </pic:spPr>
+                </pic:pic>
+              </a:graphicData>
+            </a:graphic>
+          </wp:inline>
+        </w:drawing>
+      </w:r>
+    </w:p>
+    <w:p>
+      <w:pPr>
+        <w:pStyle w:val="Prrafodelista"/>
+        <w:numPr>
+          <w:ilvl w:val="0"/>
+          <w:numId w:val="4"/>
+        </w:numPr>
+      </w:pPr>
+      <w:r>
+        <w:rPr>
+          <w:b/>
+        </w:rPr>
+        <w:t>Reportes:</w:t>
+      </w:r>
+      <w:r>
+        <w:t xml:space="preserve"> </w:t>
+      </w:r>
+      <w:r>
+        <w:t>e</w:t>
+      </w:r>
+      <w:r>
+        <w:t>n esta carpeta, se almacenan todos los documentos con extensión .</w:t>
+      </w:r>
+      <w:proofErr w:type="spellStart"/>
+      <w:r>
+        <w:t>rdl</w:t>
+      </w:r>
+      <w:proofErr w:type="spellEnd"/>
+      <w:r>
+        <w:t>, los cuales despliegan informes detallados generados a partir de las diversas funcionalidades de la aplicación.</w:t>
+      </w:r>
+    </w:p>
+    <w:p>
+      <w:pPr>
+        <w:jc w:val="center"/>
+      </w:pPr>
+      <w:r>
+        <w:rPr>
+          <w:noProof/>
+          <w:lang w:eastAsia="es-ES"/>
+        </w:rPr>
+        <w:drawing>
+          <wp:inline distT="0" distB="0" distL="0" distR="0">
+            <wp:extent cx="3498850" cy="516890"/>
+            <wp:effectExtent l="19050" t="0" r="6350" b="0"/>
+            <wp:docPr id="35" name="Imagen 35"/>
+            <wp:cNvGraphicFramePr>
+              <a:graphicFrameLocks xmlns:a="http://schemas.openxmlformats.org/drawingml/2006/main" noChangeAspect="1"/>
+            </wp:cNvGraphicFramePr>
+            <a:graphic xmlns:a="http://schemas.openxmlformats.org/drawingml/2006/main">
+              <a:graphicData uri="http://schemas.openxmlformats.org/drawingml/2006/picture">
+                <pic:pic xmlns:pic="http://schemas.openxmlformats.org/drawingml/2006/picture">
+                  <pic:nvPicPr>
+                    <pic:cNvPr id="0" name="Picture 35"/>
+                    <pic:cNvPicPr>
+                      <a:picLocks noChangeAspect="1" noChangeArrowheads="1"/>
+                    </pic:cNvPicPr>
+                  </pic:nvPicPr>
+                  <pic:blipFill>
+                    <a:blip r:embed="rId23" cstate="print"/>
+                    <a:srcRect/>
+                    <a:stretch>
+                      <a:fillRect/>
+                    </a:stretch>
+                  </pic:blipFill>
+                  <pic:spPr bwMode="auto">
+                    <a:xfrm>
+                      <a:off x="0" y="0"/>
+                      <a:ext cx="3498850" cy="516890"/>
+                    </a:xfrm>
+                    <a:prstGeom prst="rect">
+                      <a:avLst/>
+                    </a:prstGeom>
+                    <a:noFill/>
+                    <a:ln w="9525">
+                      <a:noFill/>
+                      <a:miter lim="800000"/>
+                      <a:headEnd/>
+                      <a:tailEnd/>
+                    </a:ln>
+                  </pic:spPr>
+                </pic:pic>
+              </a:graphicData>
+            </a:graphic>
+          </wp:inline>
+        </w:drawing>
+      </w:r>
+    </w:p>
+    <w:p>
+      <w:pPr>
+        <w:jc w:val="center"/>
+      </w:pPr>
+      <w:r>
+        <w:rPr>
+          <w:noProof/>
+          <w:lang w:eastAsia="es-ES"/>
+        </w:rPr>
+        <w:drawing>
+          <wp:inline distT="0" distB="0" distL="0" distR="0">
+            <wp:extent cx="5400040" cy="1757489"/>
+            <wp:effectExtent l="19050" t="0" r="0" b="0"/>
+            <wp:docPr id="38" name="Imagen 38"/>
+            <wp:cNvGraphicFramePr>
+              <a:graphicFrameLocks xmlns:a="http://schemas.openxmlformats.org/drawingml/2006/main" noChangeAspect="1"/>
+            </wp:cNvGraphicFramePr>
+            <a:graphic xmlns:a="http://schemas.openxmlformats.org/drawingml/2006/main">
+              <a:graphicData uri="http://schemas.openxmlformats.org/drawingml/2006/picture">
+                <pic:pic xmlns:pic="http://schemas.openxmlformats.org/drawingml/2006/picture">
+                  <pic:nvPicPr>
+                    <pic:cNvPr id="0" name="Picture 38"/>
+                    <pic:cNvPicPr>
+                      <a:picLocks noChangeAspect="1" noChangeArrowheads="1"/>
+                    </pic:cNvPicPr>
+                  </pic:nvPicPr>
+                  <pic:blipFill>
+                    <a:blip r:embed="rId24" cstate="print"/>
+                    <a:srcRect/>
+                    <a:stretch>
+                      <a:fillRect/>
+                    </a:stretch>
+                  </pic:blipFill>
+                  <pic:spPr bwMode="auto">
+                    <a:xfrm>
+                      <a:off x="0" y="0"/>
+                      <a:ext cx="5400040" cy="1757489"/>
+                    </a:xfrm>
+                    <a:prstGeom prst="rect">
+                      <a:avLst/>
+                    </a:prstGeom>
+                    <a:noFill/>
+                    <a:ln w="9525">
+                      <a:noFill/>
+                      <a:miter lim="800000"/>
+                      <a:headEnd/>
+                      <a:tailEnd/>
+                    </a:ln>
+                  </pic:spPr>
+                </pic:pic>
+              </a:graphicData>
+            </a:graphic>
+          </wp:inline>
+        </w:drawing>
+      </w:r>
+    </w:p>
+    <w:p>
+      <w:pPr>
+        <w:pStyle w:val="Prrafodelista"/>
+        <w:numPr>
+          <w:ilvl w:val="0"/>
+          <w:numId w:val="4"/>
+        </w:numPr>
+      </w:pPr>
+      <w:proofErr w:type="spellStart"/>
+      <w:r>
+        <w:rPr>
+          <w:b/>
+        </w:rPr>
+        <w:t>App.xaml</w:t>
+      </w:r>
+      <w:proofErr w:type="spellEnd"/>
+      <w:r>
+        <w:rPr>
+          <w:b/>
+        </w:rPr>
+        <w:t xml:space="preserve">: </w:t>
+      </w:r>
+      <w:r>
+        <w:t>En esta clase, se han centralizado todos los estilos que impactan en los controles de la aplicación, abarcando elementos como botones, cuadros de texto, y más.</w:t>
+      </w:r>
+    </w:p>
+    <w:p/>
+    <w:p>
+      <w:pPr>
+        <w:pStyle w:val="Ttulo1"/>
+        <w:numPr>
+          <w:ilvl w:val="0"/>
+          <w:numId w:val="6"/>
+        </w:numPr>
+      </w:pPr>
+      <w:bookmarkStart w:id="5" w:name="_Toc158056553"/>
+      <w:r>
+        <w:lastRenderedPageBreak/>
+        <w:t>Patrón MVVM</w:t>
+      </w:r>
+      <w:bookmarkEnd w:id="5"/>
+    </w:p>
+    <w:p/>
+    <w:p>
+      <w:pPr>
+        <w:pStyle w:val="Prrafodelista"/>
+        <w:numPr>
+          <w:ilvl w:val="0"/>
+          <w:numId w:val="4"/>
+        </w:numPr>
+      </w:pPr>
+      <w:r>
+        <w:t>Este proyecto se ha estructurado empleando el patrón MVVM (Modelo-Vista-</w:t>
+      </w:r>
+      <w:proofErr w:type="spellStart"/>
+      <w:r>
+        <w:t>ViewModel</w:t>
+      </w:r>
+      <w:proofErr w:type="spellEnd"/>
+      <w:r>
+        <w:t>) con el objetivo de lograr una abstracción eficiente tanto de la información como de la interacción del usuario con la aplicación.</w:t>
+      </w:r>
+    </w:p>
+    <w:p>
+      <w:pPr>
+        <w:pStyle w:val="Prrafodelista"/>
+        <w:numPr>
+          <w:ilvl w:val="0"/>
+          <w:numId w:val="4"/>
+        </w:numPr>
+      </w:pPr>
+      <w:r>
+        <w:t>A continuación mostraré un ejemplo de interacción entre las diferentes capas de la interfaz de usuario (estándar).</w:t>
+      </w:r>
+    </w:p>
+    <w:p>
+      <w:pPr>
+        <w:pStyle w:val="Ttulo1"/>
+      </w:pPr>
+      <w:bookmarkStart w:id="6" w:name="_Toc158056554"/>
+      <w:proofErr w:type="spellStart"/>
+      <w:r>
+        <w:t>V_Usuarios</w:t>
+      </w:r>
+      <w:bookmarkEnd w:id="6"/>
+      <w:proofErr w:type="spellEnd"/>
+    </w:p>
+    <w:p>
+      <w:r>
+        <w:rPr>
+          <w:noProof/>
+          <w:lang w:eastAsia="es-ES"/>
+        </w:rPr>
+        <w:drawing>
+          <wp:inline distT="0" distB="0" distL="0" distR="0">
+            <wp:extent cx="5400040" cy="1722530"/>
+            <wp:effectExtent l="19050" t="0" r="0" b="0"/>
+            <wp:docPr id="41" name="Imagen 41"/>
+            <wp:cNvGraphicFramePr>
+              <a:graphicFrameLocks xmlns:a="http://schemas.openxmlformats.org/drawingml/2006/main" noChangeAspect="1"/>
+            </wp:cNvGraphicFramePr>
+            <a:graphic xmlns:a="http://schemas.openxmlformats.org/drawingml/2006/main">
+              <a:graphicData uri="http://schemas.openxmlformats.org/drawingml/2006/picture">
+                <pic:pic xmlns:pic="http://schemas.openxmlformats.org/drawingml/2006/picture">
+                  <pic:nvPicPr>
+                    <pic:cNvPr id="0" name="Picture 41"/>
+                    <pic:cNvPicPr>
+                      <a:picLocks noChangeAspect="1" noChangeArrowheads="1"/>
+                    </pic:cNvPicPr>
+                  </pic:nvPicPr>
+                  <pic:blipFill>
+                    <a:blip r:embed="rId25" cstate="print"/>
+                    <a:srcRect/>
+                    <a:stretch>
+                      <a:fillRect/>
+                    </a:stretch>
+                  </pic:blipFill>
+                  <pic:spPr bwMode="auto">
+                    <a:xfrm>
+                      <a:off x="0" y="0"/>
+                      <a:ext cx="5400040" cy="1722530"/>
+                    </a:xfrm>
+                    <a:prstGeom prst="rect">
+                      <a:avLst/>
+                    </a:prstGeom>
+                    <a:noFill/>
+                    <a:ln w="9525">
+                      <a:noFill/>
+                      <a:miter lim="800000"/>
+                      <a:headEnd/>
+                      <a:tailEnd/>
+                    </a:ln>
+                  </pic:spPr>
+                </pic:pic>
+              </a:graphicData>
+            </a:graphic>
+          </wp:inline>
+        </w:drawing>
+      </w:r>
+    </w:p>
+    <w:p>
+      <w:pPr>
+        <w:jc w:val="center"/>
+        <w:rPr>
+          <w:i/>
+        </w:rPr>
+      </w:pPr>
+      <w:r>
+        <w:rPr>
+          <w:i/>
+        </w:rPr>
+        <w:t xml:space="preserve">Atributos de la clase </w:t>
+      </w:r>
+      <w:proofErr w:type="spellStart"/>
+      <w:r>
+        <w:rPr>
+          <w:i/>
+        </w:rPr>
+        <w:t>V_Usuarios</w:t>
+      </w:r>
+      <w:proofErr w:type="spellEnd"/>
+    </w:p>
+    <w:p>
+      <w:pPr>
+        <w:pStyle w:val="Prrafodelista"/>
+        <w:numPr>
+          <w:ilvl w:val="0"/>
+          <w:numId w:val="4"/>
+        </w:numPr>
+      </w:pPr>
+      <w:r>
+        <w:t xml:space="preserve">Esta es la clase </w:t>
+      </w:r>
+      <w:proofErr w:type="spellStart"/>
+      <w:r>
+        <w:t>V_Usuarios</w:t>
+      </w:r>
+      <w:proofErr w:type="spellEnd"/>
+      <w:r>
+        <w:t xml:space="preserve"> la cual hace la función de vista para que el usuario pueda comunicarse con la aplicación. </w:t>
+      </w:r>
+    </w:p>
+    <w:p>
+      <w:r>
+        <w:rPr>
+          <w:noProof/>
+          <w:lang w:eastAsia="es-ES"/>
+        </w:rPr>
+        <w:drawing>
+          <wp:inline distT="0" distB="0" distL="0" distR="0">
+            <wp:extent cx="5400040" cy="3125230"/>
+            <wp:effectExtent l="19050" t="0" r="0" b="0"/>
+            <wp:docPr id="44" name="Imagen 44"/>
+            <wp:cNvGraphicFramePr>
+              <a:graphicFrameLocks xmlns:a="http://schemas.openxmlformats.org/drawingml/2006/main" noChangeAspect="1"/>
+            </wp:cNvGraphicFramePr>
+            <a:graphic xmlns:a="http://schemas.openxmlformats.org/drawingml/2006/main">
+              <a:graphicData uri="http://schemas.openxmlformats.org/drawingml/2006/picture">
+                <pic:pic xmlns:pic="http://schemas.openxmlformats.org/drawingml/2006/picture">
+                  <pic:nvPicPr>
+                    <pic:cNvPr id="0" name="Picture 44"/>
+                    <pic:cNvPicPr>
+                      <a:picLocks noChangeAspect="1" noChangeArrowheads="1"/>
+                    </pic:cNvPicPr>
+                  </pic:nvPicPr>
+                  <pic:blipFill>
+                    <a:blip r:embed="rId26" cstate="print"/>
+                    <a:srcRect/>
+                    <a:stretch>
+                      <a:fillRect/>
+                    </a:stretch>
+                  </pic:blipFill>
+                  <pic:spPr bwMode="auto">
+                    <a:xfrm>
+                      <a:off x="0" y="0"/>
+                      <a:ext cx="5400040" cy="3125230"/>
+                    </a:xfrm>
+                    <a:prstGeom prst="rect">
+                      <a:avLst/>
+                    </a:prstGeom>
+                    <a:noFill/>
+                    <a:ln w="9525">
+                      <a:noFill/>
+                      <a:miter lim="800000"/>
+                      <a:headEnd/>
+                      <a:tailEnd/>
+                    </a:ln>
+                  </pic:spPr>
+                </pic:pic>
+              </a:graphicData>
+            </a:graphic>
+          </wp:inline>
+        </w:drawing>
+      </w:r>
+    </w:p>
+    <w:p>
+      <w:pPr>
+        <w:pStyle w:val="Prrafodelista"/>
+        <w:numPr>
+          <w:ilvl w:val="0"/>
+          <w:numId w:val="4"/>
+        </w:numPr>
+      </w:pPr>
+      <w:r>
+        <w:t xml:space="preserve">En el constructor de la clase le pasaremos un objeto de tipo </w:t>
+      </w:r>
+      <w:proofErr w:type="spellStart"/>
+      <w:r>
+        <w:t>M_Usuario</w:t>
+      </w:r>
+      <w:proofErr w:type="spellEnd"/>
+      <w:r>
+        <w:t xml:space="preserve"> (modelo del usuario) e inicializamos todos los </w:t>
+      </w:r>
+      <w:proofErr w:type="spellStart"/>
+      <w:r>
+        <w:t>ViewModels</w:t>
+      </w:r>
+      <w:proofErr w:type="spellEnd"/>
+      <w:r>
+        <w:t xml:space="preserve"> relacionado con las funcionalidades que tiene el usuario estándar en la aplicación.</w:t>
+      </w:r>
+    </w:p>
+    <w:p>
+      <w:r>
+        <w:rPr>
+          <w:noProof/>
+          <w:lang w:eastAsia="es-ES"/>
+        </w:rPr>
+        <w:lastRenderedPageBreak/>
+        <w:drawing>
+          <wp:inline distT="0" distB="0" distL="0" distR="0">
+            <wp:extent cx="5400040" cy="2639398"/>
+            <wp:effectExtent l="19050" t="0" r="0" b="0"/>
+            <wp:docPr id="47" name="Imagen 47"/>
+            <wp:cNvGraphicFramePr>
+              <a:graphicFrameLocks xmlns:a="http://schemas.openxmlformats.org/drawingml/2006/main" noChangeAspect="1"/>
+            </wp:cNvGraphicFramePr>
+            <a:graphic xmlns:a="http://schemas.openxmlformats.org/drawingml/2006/main">
+              <a:graphicData uri="http://schemas.openxmlformats.org/drawingml/2006/picture">
+                <pic:pic xmlns:pic="http://schemas.openxmlformats.org/drawingml/2006/picture">
+                  <pic:nvPicPr>
+                    <pic:cNvPr id="0" name="Picture 47"/>
+                    <pic:cNvPicPr>
+                      <a:picLocks noChangeAspect="1" noChangeArrowheads="1"/>
+                    </pic:cNvPicPr>
+                  </pic:nvPicPr>
+                  <pic:blipFill>
+                    <a:blip r:embed="rId27" cstate="print"/>
+                    <a:srcRect/>
+                    <a:stretch>
+                      <a:fillRect/>
+                    </a:stretch>
+                  </pic:blipFill>
+                  <pic:spPr bwMode="auto">
+                    <a:xfrm>
+                      <a:off x="0" y="0"/>
+                      <a:ext cx="5400040" cy="2639398"/>
+                    </a:xfrm>
+                    <a:prstGeom prst="rect">
+                      <a:avLst/>
+                    </a:prstGeom>
+                    <a:noFill/>
+                    <a:ln w="9525">
+                      <a:noFill/>
+                      <a:miter lim="800000"/>
+                      <a:headEnd/>
+                      <a:tailEnd/>
+                    </a:ln>
+                  </pic:spPr>
+                </pic:pic>
+              </a:graphicData>
+            </a:graphic>
+          </wp:inline>
+        </w:drawing>
+      </w:r>
+    </w:p>
+    <w:p>
+      <w:pPr>
+        <w:jc w:val="center"/>
+        <w:rPr>
+          <w:i/>
+        </w:rPr>
+      </w:pPr>
+      <w:r>
+        <w:rPr>
+          <w:i/>
+        </w:rPr>
+        <w:t xml:space="preserve">Métodos de la clase </w:t>
+      </w:r>
+      <w:proofErr w:type="spellStart"/>
+      <w:r>
+        <w:rPr>
+          <w:i/>
+        </w:rPr>
+        <w:t>V_Usuarios</w:t>
+      </w:r>
+      <w:proofErr w:type="spellEnd"/>
+    </w:p>
+    <w:p>
+      <w:pPr>
+        <w:pStyle w:val="Prrafodelista"/>
+        <w:numPr>
+          <w:ilvl w:val="0"/>
+          <w:numId w:val="4"/>
+        </w:numPr>
+      </w:pPr>
+      <w:r>
+        <w:t xml:space="preserve">También esta clase tendrá todos los métodos necesarios para poder intercambiar y visualizar información con el </w:t>
+      </w:r>
+      <w:proofErr w:type="spellStart"/>
+      <w:r>
+        <w:t>ViewModel</w:t>
+      </w:r>
+      <w:proofErr w:type="spellEnd"/>
+      <w:r>
+        <w:t xml:space="preserve"> afectado</w:t>
+      </w:r>
+      <w:r>
+        <w:t>.</w:t>
+      </w:r>
+    </w:p>
+    <w:p>
+      <w:pPr>
+        <w:pStyle w:val="Ttulo1"/>
+      </w:pPr>
+      <w:bookmarkStart w:id="7" w:name="_Toc158056555"/>
+      <w:proofErr w:type="spellStart"/>
+      <w:r>
+        <w:t>VM_Usuario</w:t>
+      </w:r>
+      <w:bookmarkEnd w:id="7"/>
+      <w:proofErr w:type="spellEnd"/>
+    </w:p>
+    <w:p>
+      <w:r>
+        <w:rPr>
+          <w:noProof/>
+          <w:lang w:eastAsia="es-ES"/>
+        </w:rPr>
+        <w:drawing>
+          <wp:inline distT="0" distB="0" distL="0" distR="0">
+            <wp:extent cx="5400040" cy="3353120"/>
+            <wp:effectExtent l="19050" t="0" r="0" b="0"/>
+            <wp:docPr id="50" name="Imagen 50"/>
+            <wp:cNvGraphicFramePr>
+              <a:graphicFrameLocks xmlns:a="http://schemas.openxmlformats.org/drawingml/2006/main" noChangeAspect="1"/>
+            </wp:cNvGraphicFramePr>
+            <a:graphic xmlns:a="http://schemas.openxmlformats.org/drawingml/2006/main">
+              <a:graphicData uri="http://schemas.openxmlformats.org/drawingml/2006/picture">
+                <pic:pic xmlns:pic="http://schemas.openxmlformats.org/drawingml/2006/picture">
+                  <pic:nvPicPr>
+                    <pic:cNvPr id="0" name="Picture 50"/>
+                    <pic:cNvPicPr>
+                      <a:picLocks noChangeAspect="1" noChangeArrowheads="1"/>
+                    </pic:cNvPicPr>
+                  </pic:nvPicPr>
+                  <pic:blipFill>
+                    <a:blip r:embed="rId28" cstate="print"/>
+                    <a:srcRect/>
+                    <a:stretch>
+                      <a:fillRect/>
+                    </a:stretch>
+                  </pic:blipFill>
+                  <pic:spPr bwMode="auto">
+                    <a:xfrm>
+                      <a:off x="0" y="0"/>
+                      <a:ext cx="5400040" cy="3353120"/>
+                    </a:xfrm>
+                    <a:prstGeom prst="rect">
+                      <a:avLst/>
+                    </a:prstGeom>
+                    <a:noFill/>
+                    <a:ln w="9525">
+                      <a:noFill/>
+                      <a:miter lim="800000"/>
+                      <a:headEnd/>
+                      <a:tailEnd/>
+                    </a:ln>
+                  </pic:spPr>
+                </pic:pic>
+              </a:graphicData>
+            </a:graphic>
+          </wp:inline>
+        </w:drawing>
+      </w:r>
+    </w:p>
+    <w:p>
+      <w:pPr>
+        <w:pStyle w:val="Prrafodelista"/>
+        <w:numPr>
+          <w:ilvl w:val="0"/>
+          <w:numId w:val="4"/>
+        </w:numPr>
+      </w:pPr>
+      <w:r>
+        <w:t xml:space="preserve">En la clase </w:t>
+      </w:r>
+      <w:proofErr w:type="spellStart"/>
+      <w:r>
+        <w:t>VM_Usuario</w:t>
+      </w:r>
+      <w:proofErr w:type="spellEnd"/>
+      <w:r>
+        <w:t xml:space="preserve"> será el intermediario, el medio de conexión que manejara la lógica de negocio entre el </w:t>
+      </w:r>
+      <w:proofErr w:type="gramStart"/>
+      <w:r>
+        <w:t>modelo(</w:t>
+      </w:r>
+      <w:proofErr w:type="gramEnd"/>
+      <w:r>
+        <w:t>datos) y las entradas del usuario.</w:t>
+      </w:r>
+    </w:p>
+    <w:p>
+      <w:pPr>
+        <w:pStyle w:val="Prrafodelista"/>
+        <w:numPr>
+          <w:ilvl w:val="0"/>
+          <w:numId w:val="4"/>
+        </w:numPr>
+      </w:pPr>
+      <w:r>
+        <w:t>Obtendrá métodos de validación para las entradas del usuario y los métodos CRUD para obtener información o actualizarla.</w:t>
+      </w:r>
+    </w:p>
+    <w:p>
+      <w:r>
+        <w:br w:type="page"/>
+      </w:r>
+    </w:p>
+    <w:p>
+      <w:pPr>
+        <w:pStyle w:val="Ttulo1"/>
+      </w:pPr>
+      <w:bookmarkStart w:id="8" w:name="_Toc158056556"/>
+      <w:proofErr w:type="spellStart"/>
+      <w:r>
+        <w:lastRenderedPageBreak/>
+        <w:t>M_Usuario</w:t>
+      </w:r>
+      <w:bookmarkEnd w:id="8"/>
+      <w:proofErr w:type="spellEnd"/>
+    </w:p>
+    <w:p>
+      <w:r>
+        <w:rPr>
+          <w:noProof/>
+          <w:lang w:eastAsia="es-ES"/>
+        </w:rPr>
+        <w:drawing>
+          <wp:inline distT="0" distB="0" distL="0" distR="0">
+            <wp:extent cx="5400040" cy="3446190"/>
+            <wp:effectExtent l="19050" t="0" r="0" b="0"/>
+            <wp:docPr id="53" name="Imagen 53"/>
+            <wp:cNvGraphicFramePr>
+              <a:graphicFrameLocks xmlns:a="http://schemas.openxmlformats.org/drawingml/2006/main" noChangeAspect="1"/>
+            </wp:cNvGraphicFramePr>
+            <a:graphic xmlns:a="http://schemas.openxmlformats.org/drawingml/2006/main">
+              <a:graphicData uri="http://schemas.openxmlformats.org/drawingml/2006/picture">
+                <pic:pic xmlns:pic="http://schemas.openxmlformats.org/drawingml/2006/picture">
+                  <pic:nvPicPr>
+                    <pic:cNvPr id="0" name="Picture 53"/>
+                    <pic:cNvPicPr>
+                      <a:picLocks noChangeAspect="1" noChangeArrowheads="1"/>
+                    </pic:cNvPicPr>
+                  </pic:nvPicPr>
+                  <pic:blipFill>
+                    <a:blip r:embed="rId29" cstate="print"/>
+                    <a:srcRect/>
+                    <a:stretch>
+                      <a:fillRect/>
+                    </a:stretch>
+                  </pic:blipFill>
+                  <pic:spPr bwMode="auto">
+                    <a:xfrm>
+                      <a:off x="0" y="0"/>
+                      <a:ext cx="5400040" cy="3446190"/>
+                    </a:xfrm>
+                    <a:prstGeom prst="rect">
+                      <a:avLst/>
+                    </a:prstGeom>
+                    <a:noFill/>
+                    <a:ln w="9525">
+                      <a:noFill/>
+                      <a:miter lim="800000"/>
+                      <a:headEnd/>
+                      <a:tailEnd/>
+                    </a:ln>
+                  </pic:spPr>
+                </pic:pic>
+              </a:graphicData>
+            </a:graphic>
+          </wp:inline>
+        </w:drawing>
+      </w:r>
+    </w:p>
+    <w:p>
+      <w:pPr>
+        <w:pStyle w:val="Prrafodelista"/>
+        <w:numPr>
+          <w:ilvl w:val="0"/>
+          <w:numId w:val="7"/>
+        </w:numPr>
+      </w:pPr>
+      <w:r>
+        <w:t>En esta clase, hemos implementado un objeto Usuario siguiendo el paradigma de programación orientada a objetos (POO). Este objeto POCO (</w:t>
+      </w:r>
+      <w:proofErr w:type="spellStart"/>
+      <w:r>
+        <w:t>Plain</w:t>
+      </w:r>
+      <w:proofErr w:type="spellEnd"/>
+      <w:r>
+        <w:t xml:space="preserve"> </w:t>
+      </w:r>
+      <w:proofErr w:type="spellStart"/>
+      <w:r>
+        <w:t>Old</w:t>
+      </w:r>
+      <w:proofErr w:type="spellEnd"/>
+      <w:r>
+        <w:t xml:space="preserve"> CLR </w:t>
+      </w:r>
+      <w:proofErr w:type="spellStart"/>
+      <w:r>
+        <w:t>Object</w:t>
+      </w:r>
+      <w:proofErr w:type="spellEnd"/>
+      <w:r>
+        <w:t>) se utiliza para recuperar información de las tablas y almacenarla de manera estructurada.</w:t>
+      </w:r>
+    </w:p>
+    <w:p>
+      <w:pPr>
+        <w:pStyle w:val="Ttulo1"/>
+      </w:pPr>
+      <w:bookmarkStart w:id="9" w:name="_Toc158056557"/>
+      <w:proofErr w:type="spellStart"/>
+      <w:r>
+        <w:t>M_OperacionesUsuario</w:t>
+      </w:r>
+      <w:bookmarkEnd w:id="9"/>
+      <w:proofErr w:type="spellEnd"/>
+    </w:p>
+    <w:p>
+      <w:r>
+        <w:rPr>
+          <w:noProof/>
+          <w:lang w:eastAsia="es-ES"/>
+        </w:rPr>
+        <w:drawing>
+          <wp:inline distT="0" distB="0" distL="0" distR="0">
+            <wp:extent cx="5400040" cy="3813214"/>
+            <wp:effectExtent l="19050" t="0" r="0" b="0"/>
+            <wp:docPr id="56" name="Imagen 56"/>
+            <wp:cNvGraphicFramePr>
+              <a:graphicFrameLocks xmlns:a="http://schemas.openxmlformats.org/drawingml/2006/main" noChangeAspect="1"/>
+            </wp:cNvGraphicFramePr>
+            <a:graphic xmlns:a="http://schemas.openxmlformats.org/drawingml/2006/main">
+              <a:graphicData uri="http://schemas.openxmlformats.org/drawingml/2006/picture">
+                <pic:pic xmlns:pic="http://schemas.openxmlformats.org/drawingml/2006/picture">
+                  <pic:nvPicPr>
+                    <pic:cNvPr id="0" name="Picture 56"/>
+                    <pic:cNvPicPr>
+                      <a:picLocks noChangeAspect="1" noChangeArrowheads="1"/>
+                    </pic:cNvPicPr>
+                  </pic:nvPicPr>
+                  <pic:blipFill>
+                    <a:blip r:embed="rId30" cstate="print"/>
+                    <a:srcRect/>
+                    <a:stretch>
+                      <a:fillRect/>
+                    </a:stretch>
+                  </pic:blipFill>
+                  <pic:spPr bwMode="auto">
+                    <a:xfrm>
+                      <a:off x="0" y="0"/>
+                      <a:ext cx="5400040" cy="3813214"/>
+                    </a:xfrm>
+                    <a:prstGeom prst="rect">
+                      <a:avLst/>
+                    </a:prstGeom>
+                    <a:noFill/>
+                    <a:ln w="9525">
+                      <a:noFill/>
+                      <a:miter lim="800000"/>
+                      <a:headEnd/>
+                      <a:tailEnd/>
+                    </a:ln>
+                  </pic:spPr>
+                </pic:pic>
+              </a:graphicData>
+            </a:graphic>
+          </wp:inline>
+        </w:drawing>
+      </w:r>
+    </w:p>
+    <w:p>
+      <w:pPr>
+        <w:pStyle w:val="Prrafodelista"/>
+        <w:numPr>
+          <w:ilvl w:val="0"/>
+          <w:numId w:val="7"/>
+        </w:numPr>
+      </w:pPr>
+      <w:r>
+        <w:lastRenderedPageBreak/>
+        <w:t>En esta clase, se han centralizado todas las operaciones CRUD (Crear, Leer, Actualizar, Eliminar) que establecen la comunicación con la base de datos real.</w:t>
+      </w:r>
+    </w:p>
+    <w:p>
+      <w:pPr>
+        <w:pStyle w:val="Ttulo1"/>
+        <w:numPr>
+          <w:ilvl w:val="0"/>
+          <w:numId w:val="6"/>
+        </w:numPr>
+      </w:pPr>
+      <w:bookmarkStart w:id="10" w:name="_Toc158056558"/>
+      <w:r>
+        <w:t>Conclusiones</w:t>
+      </w:r>
+      <w:bookmarkEnd w:id="10"/>
+    </w:p>
+    <w:p/>
+    <w:p>
+      <w:r>
+        <w:t xml:space="preserve">¿Con qué dificultades nos hemos encontrado desde el proyecto inicial? </w:t>
+      </w:r>
+    </w:p>
+    <w:p>
+      <w:pPr>
+        <w:pStyle w:val="Prrafodelista"/>
+        <w:numPr>
+          <w:ilvl w:val="1"/>
+          <w:numId w:val="7"/>
+        </w:numPr>
+      </w:pPr>
+      <w:r>
+        <w:t>La comunicación entre las capas y la actualización en tiempo real de los datos.</w:t>
+      </w:r>
+      <w:r>
+        <w:t xml:space="preserve"> </w:t>
+      </w:r>
+    </w:p>
+    <w:p>
+      <w:pPr>
+        <w:pStyle w:val="Prrafodelista"/>
+        <w:numPr>
+          <w:ilvl w:val="1"/>
+          <w:numId w:val="7"/>
+        </w:numPr>
+      </w:pPr>
+      <w:r>
+        <w:t>Diseño de las interfaces</w:t>
+      </w:r>
+      <w:r>
+        <w:t xml:space="preserve">. </w:t>
+      </w:r>
+    </w:p>
+    <w:p>
+      <w:r>
+        <w:t xml:space="preserve">¿Hemos tenido aplicar algún cambio de la idea inicial? ¿Por qué? </w:t>
+      </w:r>
+    </w:p>
+    <w:p>
+      <w:pPr>
+        <w:pStyle w:val="Prrafodelista"/>
+        <w:numPr>
+          <w:ilvl w:val="1"/>
+          <w:numId w:val="7"/>
+        </w:numPr>
+      </w:pPr>
+      <w:r>
+        <w:t xml:space="preserve">Sí, </w:t>
+      </w:r>
+      <w:r>
+        <w:t>añadido de funcionalidad en el apartado de administración y reestructuración de los objetos préstamos para que pudiera albergar en él otros objetos.</w:t>
+      </w:r>
+    </w:p>
+    <w:p>
+      <w:pPr>
+        <w:pStyle w:val="Prrafodelista"/>
+        <w:numPr>
+          <w:ilvl w:val="1"/>
+          <w:numId w:val="7"/>
+        </w:numPr>
+      </w:pPr>
+      <w:r>
+        <w:t>Mejora visual de la interfaz para aprovechar más el espacio y sea m</w:t>
+      </w:r>
+      <w:r>
+        <w:t>á</w:t>
+      </w:r>
+      <w:r>
+        <w:t>s atractiva al ojo humano.</w:t>
+      </w:r>
+    </w:p>
+    <w:p>
+      <w:r>
+        <w:t>¿Hemos cumplido los objetivos especificados inicialmente?</w:t>
+      </w:r>
+    </w:p>
+    <w:p>
+      <w:pPr>
+        <w:pStyle w:val="Prrafodelista"/>
+        <w:numPr>
+          <w:ilvl w:val="1"/>
+          <w:numId w:val="7"/>
+        </w:numPr>
+      </w:pPr>
+      <w:r>
+        <w:t>Sí, incluso he añadido más funcionalidades de las planeadas en un principio</w:t>
+      </w:r>
+      <w:r>
+        <w:t xml:space="preserve">. </w:t>
+      </w:r>
+    </w:p>
+    <w:p>
+      <w:r>
+        <w:t xml:space="preserve">¿Hay alguna propuesta de mejora que se podría plantear para el futuro? </w:t>
+      </w:r>
+    </w:p>
+    <w:p>
+      <w:pPr>
+        <w:pStyle w:val="Prrafodelista"/>
+        <w:numPr>
+          <w:ilvl w:val="1"/>
+          <w:numId w:val="7"/>
+        </w:numPr>
+      </w:pPr>
+      <w:r>
+        <w:t>Más mejoras en la interfaz visual</w:t>
+      </w:r>
+      <w:r>
+        <w:t>.</w:t>
+      </w:r>
+    </w:p>
+    <w:p>
+      <w:pPr>
+        <w:pStyle w:val="Prrafodelista"/>
+        <w:numPr>
+          <w:ilvl w:val="1"/>
+          <w:numId w:val="7"/>
+        </w:numPr>
+      </w:pPr>
+      <w:r>
+        <w:t>Realización de informes con alguna herramienta más sencilla y efectiva.</w:t>
+      </w:r>
+    </w:p>
+    <w:p/>
+    <w:p/>
     <w:sectPr>
-      <w:headerReference w:type="default" r:id="rId10"/>
-      <w:footerReference w:type="default" r:id="rId11"/>
+      <w:headerReference w:type="default" r:id="rId31"/>
+      <w:footerReference w:type="default" r:id="rId32"/>
       <w:pgSz w:w="11906" w:h="16838"/>
       <w:pgMar w:top="1417" w:right="1701" w:bottom="1417" w:left="1701" w:header="708" w:footer="708" w:gutter="0"/>
       <w:pgNumType w:start="0"/>
@@ -819,7 +3705,7 @@
 </file>
 
 <file path=word/endnotes.xml><?xml version="1.0" encoding="utf-8"?>
-<w:endnotes xmlns:wpc="http://schemas.microsoft.com/office/word/2010/wordprocessingCanvas" xmlns:mc="http://schemas.openxmlformats.org/markup-compatibility/2006" xmlns:o="urn:schemas-microsoft-com:office:office" xmlns:r="http://schemas.openxmlformats.org/officeDocument/2006/relationships" xmlns:m="http://schemas.openxmlformats.org/officeDocument/2006/math" xmlns:v="urn:schemas-microsoft-com:vml" xmlns:wp14="http://schemas.microsoft.com/office/word/2010/wordprocessingDrawing" xmlns:wp="http://schemas.openxmlformats.org/drawingml/2006/wordprocessingDrawing" xmlns:w10="urn:schemas-microsoft-com:office:word" xmlns:w="http://schemas.openxmlformats.org/wordprocessingml/2006/main" xmlns:w14="http://schemas.microsoft.com/office/word/2010/wordml" xmlns:wpg="http://schemas.microsoft.com/office/word/2010/wordprocessingGroup" xmlns:wpi="http://schemas.microsoft.com/office/word/2010/wordprocessingInk" xmlns:wne="http://schemas.microsoft.com/office/word/2006/wordml" xmlns:wps="http://schemas.microsoft.com/office/word/2010/wordprocessingShape" mc:Ignorable="w14 wp14">
+<w:endnotes xmlns:ve="http://schemas.openxmlformats.org/markup-compatibility/2006" xmlns:o="urn:schemas-microsoft-com:office:office" xmlns:r="http://schemas.openxmlformats.org/officeDocument/2006/relationships" xmlns:m="http://schemas.openxmlformats.org/officeDocument/2006/math" xmlns:v="urn:schemas-microsoft-com:vml" xmlns:wp="http://schemas.openxmlformats.org/drawingml/2006/wordprocessingDrawing" xmlns:w10="urn:schemas-microsoft-com:office:word" xmlns:w="http://schemas.openxmlformats.org/wordprocessingml/2006/main" xmlns:wne="http://schemas.microsoft.com/office/word/2006/wordml">
   <w:endnote w:type="separator" w:id="-1">
     <w:p>
       <w:pPr>
@@ -844,7 +3730,7 @@
 </file>
 
 <file path=word/footer1.xml><?xml version="1.0" encoding="utf-8"?>
-<w:ftr xmlns:wpc="http://schemas.microsoft.com/office/word/2010/wordprocessingCanvas" xmlns:mc="http://schemas.openxmlformats.org/markup-compatibility/2006" xmlns:o="urn:schemas-microsoft-com:office:office" xmlns:r="http://schemas.openxmlformats.org/officeDocument/2006/relationships" xmlns:m="http://schemas.openxmlformats.org/officeDocument/2006/math" xmlns:v="urn:schemas-microsoft-com:vml" xmlns:wp14="http://schemas.microsoft.com/office/word/2010/wordprocessingDrawing" xmlns:wp="http://schemas.openxmlformats.org/drawingml/2006/wordprocessingDrawing" xmlns:w10="urn:schemas-microsoft-com:office:word" xmlns:w="http://schemas.openxmlformats.org/wordprocessingml/2006/main" xmlns:w14="http://schemas.microsoft.com/office/word/2010/wordml" xmlns:wpg="http://schemas.microsoft.com/office/word/2010/wordprocessingGroup" xmlns:wpi="http://schemas.microsoft.com/office/word/2010/wordprocessingInk" xmlns:wne="http://schemas.microsoft.com/office/word/2006/wordml" xmlns:wps="http://schemas.microsoft.com/office/word/2010/wordprocessingShape" mc:Ignorable="w14 wp14">
+<w:ftr xmlns:ve="http://schemas.openxmlformats.org/markup-compatibility/2006" xmlns:o="urn:schemas-microsoft-com:office:office" xmlns:r="http://schemas.openxmlformats.org/officeDocument/2006/relationships" xmlns:m="http://schemas.openxmlformats.org/officeDocument/2006/math" xmlns:v="urn:schemas-microsoft-com:vml" xmlns:wp="http://schemas.openxmlformats.org/drawingml/2006/wordprocessingDrawing" xmlns:w10="urn:schemas-microsoft-com:office:word" xmlns:w="http://schemas.openxmlformats.org/wordprocessingml/2006/main" xmlns:wne="http://schemas.microsoft.com/office/word/2006/wordml">
   <w:sdt>
     <w:sdtPr>
       <w:id w:val="-52084826"/>
@@ -853,7 +3739,6 @@
         <w:docPartUnique/>
       </w:docPartObj>
     </w:sdtPr>
-    <w:sdtEndPr/>
     <w:sdtContent>
       <w:sdt>
         <w:sdtPr>
@@ -863,7 +3748,6 @@
             <w:docPartUnique/>
           </w:docPartObj>
         </w:sdtPr>
-        <w:sdtEndPr/>
         <w:sdtContent>
           <w:p>
             <w:pPr>
@@ -904,7 +3788,7 @@
                 <w:bCs/>
                 <w:noProof/>
               </w:rPr>
-              <w:t>2</w:t>
+              <w:t>12</w:t>
             </w:r>
             <w:r>
               <w:rPr>
@@ -949,7 +3833,7 @@
                 <w:bCs/>
                 <w:noProof/>
               </w:rPr>
-              <w:t>2</w:t>
+              <w:t>13</w:t>
             </w:r>
             <w:r>
               <w:rPr>
@@ -974,7 +3858,7 @@
 </file>
 
 <file path=word/footnotes.xml><?xml version="1.0" encoding="utf-8"?>
-<w:footnotes xmlns:wpc="http://schemas.microsoft.com/office/word/2010/wordprocessingCanvas" xmlns:mc="http://schemas.openxmlformats.org/markup-compatibility/2006" xmlns:o="urn:schemas-microsoft-com:office:office" xmlns:r="http://schemas.openxmlformats.org/officeDocument/2006/relationships" xmlns:m="http://schemas.openxmlformats.org/officeDocument/2006/math" xmlns:v="urn:schemas-microsoft-com:vml" xmlns:wp14="http://schemas.microsoft.com/office/word/2010/wordprocessingDrawing" xmlns:wp="http://schemas.openxmlformats.org/drawingml/2006/wordprocessingDrawing" xmlns:w10="urn:schemas-microsoft-com:office:word" xmlns:w="http://schemas.openxmlformats.org/wordprocessingml/2006/main" xmlns:w14="http://schemas.microsoft.com/office/word/2010/wordml" xmlns:wpg="http://schemas.microsoft.com/office/word/2010/wordprocessingGroup" xmlns:wpi="http://schemas.microsoft.com/office/word/2010/wordprocessingInk" xmlns:wne="http://schemas.microsoft.com/office/word/2006/wordml" xmlns:wps="http://schemas.microsoft.com/office/word/2010/wordprocessingShape" mc:Ignorable="w14 wp14">
+<w:footnotes xmlns:ve="http://schemas.openxmlformats.org/markup-compatibility/2006" xmlns:o="urn:schemas-microsoft-com:office:office" xmlns:r="http://schemas.openxmlformats.org/officeDocument/2006/relationships" xmlns:m="http://schemas.openxmlformats.org/officeDocument/2006/math" xmlns:v="urn:schemas-microsoft-com:vml" xmlns:wp="http://schemas.openxmlformats.org/drawingml/2006/wordprocessingDrawing" xmlns:w10="urn:schemas-microsoft-com:office:word" xmlns:w="http://schemas.openxmlformats.org/wordprocessingml/2006/main" xmlns:wne="http://schemas.microsoft.com/office/word/2006/wordml">
   <w:footnote w:type="separator" w:id="-1">
     <w:p>
       <w:pPr>
@@ -999,7 +3883,7 @@
 </file>
 
 <file path=word/header1.xml><?xml version="1.0" encoding="utf-8"?>
-<w:hdr xmlns:wpc="http://schemas.microsoft.com/office/word/2010/wordprocessingCanvas" xmlns:mc="http://schemas.openxmlformats.org/markup-compatibility/2006" xmlns:o="urn:schemas-microsoft-com:office:office" xmlns:r="http://schemas.openxmlformats.org/officeDocument/2006/relationships" xmlns:m="http://schemas.openxmlformats.org/officeDocument/2006/math" xmlns:v="urn:schemas-microsoft-com:vml" xmlns:wp14="http://schemas.microsoft.com/office/word/2010/wordprocessingDrawing" xmlns:wp="http://schemas.openxmlformats.org/drawingml/2006/wordprocessingDrawing" xmlns:w10="urn:schemas-microsoft-com:office:word" xmlns:w="http://schemas.openxmlformats.org/wordprocessingml/2006/main" xmlns:w14="http://schemas.microsoft.com/office/word/2010/wordml" xmlns:wpg="http://schemas.microsoft.com/office/word/2010/wordprocessingGroup" xmlns:wpi="http://schemas.microsoft.com/office/word/2010/wordprocessingInk" xmlns:wne="http://schemas.microsoft.com/office/word/2006/wordml" xmlns:wps="http://schemas.microsoft.com/office/word/2010/wordprocessingShape" mc:Ignorable="w14 wp14">
+<w:hdr xmlns:ve="http://schemas.openxmlformats.org/markup-compatibility/2006" xmlns:o="urn:schemas-microsoft-com:office:office" xmlns:r="http://schemas.openxmlformats.org/officeDocument/2006/relationships" xmlns:m="http://schemas.openxmlformats.org/officeDocument/2006/math" xmlns:v="urn:schemas-microsoft-com:vml" xmlns:wp="http://schemas.openxmlformats.org/drawingml/2006/wordprocessingDrawing" xmlns:w10="urn:schemas-microsoft-com:office:word" xmlns:w="http://schemas.openxmlformats.org/wordprocessingml/2006/main" xmlns:wne="http://schemas.microsoft.com/office/word/2006/wordml">
   <w:p>
     <w:pPr>
       <w:pStyle w:val="Encabezado"/>
@@ -1021,8 +3905,186 @@
 </file>
 
 <file path=word/numbering.xml><?xml version="1.0" encoding="utf-8"?>
-<w:numbering xmlns:wpc="http://schemas.microsoft.com/office/word/2010/wordprocessingCanvas" xmlns:mc="http://schemas.openxmlformats.org/markup-compatibility/2006" xmlns:o="urn:schemas-microsoft-com:office:office" xmlns:r="http://schemas.openxmlformats.org/officeDocument/2006/relationships" xmlns:m="http://schemas.openxmlformats.org/officeDocument/2006/math" xmlns:v="urn:schemas-microsoft-com:vml" xmlns:wp14="http://schemas.microsoft.com/office/word/2010/wordprocessingDrawing" xmlns:wp="http://schemas.openxmlformats.org/drawingml/2006/wordprocessingDrawing" xmlns:w10="urn:schemas-microsoft-com:office:word" xmlns:w="http://schemas.openxmlformats.org/wordprocessingml/2006/main" xmlns:w14="http://schemas.microsoft.com/office/word/2010/wordml" xmlns:wpg="http://schemas.microsoft.com/office/word/2010/wordprocessingGroup" xmlns:wpi="http://schemas.microsoft.com/office/word/2010/wordprocessingInk" xmlns:wne="http://schemas.microsoft.com/office/word/2006/wordml" xmlns:wps="http://schemas.microsoft.com/office/word/2010/wordprocessingShape" mc:Ignorable="w14 wp14">
+<w:numbering xmlns:ve="http://schemas.openxmlformats.org/markup-compatibility/2006" xmlns:o="urn:schemas-microsoft-com:office:office" xmlns:r="http://schemas.openxmlformats.org/officeDocument/2006/relationships" xmlns:m="http://schemas.openxmlformats.org/officeDocument/2006/math" xmlns:v="urn:schemas-microsoft-com:vml" xmlns:wp="http://schemas.openxmlformats.org/drawingml/2006/wordprocessingDrawing" xmlns:w10="urn:schemas-microsoft-com:office:word" xmlns:w="http://schemas.openxmlformats.org/wordprocessingml/2006/main" xmlns:wne="http://schemas.microsoft.com/office/word/2006/wordml">
   <w:abstractNum w:abstractNumId="0">
+    <w:nsid w:val="183F513F"/>
+    <w:multiLevelType w:val="hybridMultilevel"/>
+    <w:tmpl w:val="25D23BCE"/>
+    <w:lvl w:ilvl="0" w:tplc="0C0A000F">
+      <w:start w:val="1"/>
+      <w:numFmt w:val="decimal"/>
+      <w:lvlText w:val="%1."/>
+      <w:lvlJc w:val="left"/>
+      <w:pPr>
+        <w:ind w:left="360" w:hanging="360"/>
+      </w:pPr>
+    </w:lvl>
+    <w:lvl w:ilvl="1" w:tplc="0C0A0019" w:tentative="1">
+      <w:start w:val="1"/>
+      <w:numFmt w:val="lowerLetter"/>
+      <w:lvlText w:val="%2."/>
+      <w:lvlJc w:val="left"/>
+      <w:pPr>
+        <w:ind w:left="1080" w:hanging="360"/>
+      </w:pPr>
+    </w:lvl>
+    <w:lvl w:ilvl="2" w:tplc="0C0A001B" w:tentative="1">
+      <w:start w:val="1"/>
+      <w:numFmt w:val="lowerRoman"/>
+      <w:lvlText w:val="%3."/>
+      <w:lvlJc w:val="right"/>
+      <w:pPr>
+        <w:ind w:left="1800" w:hanging="180"/>
+      </w:pPr>
+    </w:lvl>
+    <w:lvl w:ilvl="3" w:tplc="0C0A000F" w:tentative="1">
+      <w:start w:val="1"/>
+      <w:numFmt w:val="decimal"/>
+      <w:lvlText w:val="%4."/>
+      <w:lvlJc w:val="left"/>
+      <w:pPr>
+        <w:ind w:left="2520" w:hanging="360"/>
+      </w:pPr>
+    </w:lvl>
+    <w:lvl w:ilvl="4" w:tplc="0C0A0019" w:tentative="1">
+      <w:start w:val="1"/>
+      <w:numFmt w:val="lowerLetter"/>
+      <w:lvlText w:val="%5."/>
+      <w:lvlJc w:val="left"/>
+      <w:pPr>
+        <w:ind w:left="3240" w:hanging="360"/>
+      </w:pPr>
+    </w:lvl>
+    <w:lvl w:ilvl="5" w:tplc="0C0A001B" w:tentative="1">
+      <w:start w:val="1"/>
+      <w:numFmt w:val="lowerRoman"/>
+      <w:lvlText w:val="%6."/>
+      <w:lvlJc w:val="right"/>
+      <w:pPr>
+        <w:ind w:left="3960" w:hanging="180"/>
+      </w:pPr>
+    </w:lvl>
+    <w:lvl w:ilvl="6" w:tplc="0C0A000F" w:tentative="1">
+      <w:start w:val="1"/>
+      <w:numFmt w:val="decimal"/>
+      <w:lvlText w:val="%7."/>
+      <w:lvlJc w:val="left"/>
+      <w:pPr>
+        <w:ind w:left="4680" w:hanging="360"/>
+      </w:pPr>
+    </w:lvl>
+    <w:lvl w:ilvl="7" w:tplc="0C0A0019" w:tentative="1">
+      <w:start w:val="1"/>
+      <w:numFmt w:val="lowerLetter"/>
+      <w:lvlText w:val="%8."/>
+      <w:lvlJc w:val="left"/>
+      <w:pPr>
+        <w:ind w:left="5400" w:hanging="360"/>
+      </w:pPr>
+    </w:lvl>
+    <w:lvl w:ilvl="8" w:tplc="0C0A001B" w:tentative="1">
+      <w:start w:val="1"/>
+      <w:numFmt w:val="lowerRoman"/>
+      <w:lvlText w:val="%9."/>
+      <w:lvlJc w:val="right"/>
+      <w:pPr>
+        <w:ind w:left="6120" w:hanging="180"/>
+      </w:pPr>
+    </w:lvl>
+  </w:abstractNum>
+  <w:abstractNum w:abstractNumId="1">
+    <w:nsid w:val="294215FB"/>
+    <w:multiLevelType w:val="hybridMultilevel"/>
+    <w:tmpl w:val="82C06F52"/>
+    <w:lvl w:ilvl="0" w:tplc="74A0ABA2">
+      <w:start w:val="1"/>
+      <w:numFmt w:val="decimal"/>
+      <w:lvlText w:val="%1."/>
+      <w:lvlJc w:val="left"/>
+      <w:pPr>
+        <w:ind w:left="720" w:hanging="360"/>
+      </w:pPr>
+      <w:rPr>
+        <w:rFonts w:asciiTheme="majorHAnsi" w:eastAsiaTheme="majorEastAsia" w:hAnsiTheme="majorHAnsi" w:cstheme="majorBidi" w:hint="default"/>
+        <w:b/>
+        <w:color w:val="365F91" w:themeColor="accent1" w:themeShade="BF"/>
+        <w:sz w:val="28"/>
+      </w:rPr>
+    </w:lvl>
+    <w:lvl w:ilvl="1" w:tplc="0C0A0019" w:tentative="1">
+      <w:start w:val="1"/>
+      <w:numFmt w:val="lowerLetter"/>
+      <w:lvlText w:val="%2."/>
+      <w:lvlJc w:val="left"/>
+      <w:pPr>
+        <w:ind w:left="1440" w:hanging="360"/>
+      </w:pPr>
+    </w:lvl>
+    <w:lvl w:ilvl="2" w:tplc="0C0A001B" w:tentative="1">
+      <w:start w:val="1"/>
+      <w:numFmt w:val="lowerRoman"/>
+      <w:lvlText w:val="%3."/>
+      <w:lvlJc w:val="right"/>
+      <w:pPr>
+        <w:ind w:left="2160" w:hanging="180"/>
+      </w:pPr>
+    </w:lvl>
+    <w:lvl w:ilvl="3" w:tplc="0C0A000F" w:tentative="1">
+      <w:start w:val="1"/>
+      <w:numFmt w:val="decimal"/>
+      <w:lvlText w:val="%4."/>
+      <w:lvlJc w:val="left"/>
+      <w:pPr>
+        <w:ind w:left="2880" w:hanging="360"/>
+      </w:pPr>
+    </w:lvl>
+    <w:lvl w:ilvl="4" w:tplc="0C0A0019" w:tentative="1">
+      <w:start w:val="1"/>
+      <w:numFmt w:val="lowerLetter"/>
+      <w:lvlText w:val="%5."/>
+      <w:lvlJc w:val="left"/>
+      <w:pPr>
+        <w:ind w:left="3600" w:hanging="360"/>
+      </w:pPr>
+    </w:lvl>
+    <w:lvl w:ilvl="5" w:tplc="0C0A001B" w:tentative="1">
+      <w:start w:val="1"/>
+      <w:numFmt w:val="lowerRoman"/>
+      <w:lvlText w:val="%6."/>
+      <w:lvlJc w:val="right"/>
+      <w:pPr>
+        <w:ind w:left="4320" w:hanging="180"/>
+      </w:pPr>
+    </w:lvl>
+    <w:lvl w:ilvl="6" w:tplc="0C0A000F" w:tentative="1">
+      <w:start w:val="1"/>
+      <w:numFmt w:val="decimal"/>
+      <w:lvlText w:val="%7."/>
+      <w:lvlJc w:val="left"/>
+      <w:pPr>
+        <w:ind w:left="5040" w:hanging="360"/>
+      </w:pPr>
+    </w:lvl>
+    <w:lvl w:ilvl="7" w:tplc="0C0A0019" w:tentative="1">
+      <w:start w:val="1"/>
+      <w:numFmt w:val="lowerLetter"/>
+      <w:lvlText w:val="%8."/>
+      <w:lvlJc w:val="left"/>
+      <w:pPr>
+        <w:ind w:left="5760" w:hanging="360"/>
+      </w:pPr>
+    </w:lvl>
+    <w:lvl w:ilvl="8" w:tplc="0C0A001B" w:tentative="1">
+      <w:start w:val="1"/>
+      <w:numFmt w:val="lowerRoman"/>
+      <w:lvlText w:val="%9."/>
+      <w:lvlJc w:val="right"/>
+      <w:pPr>
+        <w:ind w:left="6480" w:hanging="180"/>
+      </w:pPr>
+    </w:lvl>
+  </w:abstractNum>
+  <w:abstractNum w:abstractNumId="2">
     <w:nsid w:val="2DDD25A8"/>
     <w:multiLevelType w:val="hybridMultilevel"/>
     <w:tmpl w:val="65C0CF3C"/>
@@ -1111,7 +4173,7 @@
       </w:pPr>
     </w:lvl>
   </w:abstractNum>
-  <w:abstractNum w:abstractNumId="1">
+  <w:abstractNum w:abstractNumId="3">
     <w:nsid w:val="42144C7B"/>
     <w:multiLevelType w:val="hybridMultilevel"/>
     <w:tmpl w:val="88688114"/>
@@ -1224,17 +4286,350 @@
       </w:rPr>
     </w:lvl>
   </w:abstractNum>
+  <w:abstractNum w:abstractNumId="4">
+    <w:nsid w:val="4B677251"/>
+    <w:multiLevelType w:val="hybridMultilevel"/>
+    <w:tmpl w:val="80662E3A"/>
+    <w:lvl w:ilvl="0" w:tplc="74A0ABA2">
+      <w:start w:val="1"/>
+      <w:numFmt w:val="decimal"/>
+      <w:lvlText w:val="%1."/>
+      <w:lvlJc w:val="left"/>
+      <w:pPr>
+        <w:ind w:left="720" w:hanging="360"/>
+      </w:pPr>
+      <w:rPr>
+        <w:rFonts w:asciiTheme="majorHAnsi" w:eastAsiaTheme="majorEastAsia" w:hAnsiTheme="majorHAnsi" w:cstheme="majorBidi" w:hint="default"/>
+        <w:b/>
+        <w:color w:val="365F91" w:themeColor="accent1" w:themeShade="BF"/>
+        <w:sz w:val="28"/>
+      </w:rPr>
+    </w:lvl>
+    <w:lvl w:ilvl="1" w:tplc="0C0A0019" w:tentative="1">
+      <w:start w:val="1"/>
+      <w:numFmt w:val="lowerLetter"/>
+      <w:lvlText w:val="%2."/>
+      <w:lvlJc w:val="left"/>
+      <w:pPr>
+        <w:ind w:left="1440" w:hanging="360"/>
+      </w:pPr>
+    </w:lvl>
+    <w:lvl w:ilvl="2" w:tplc="0C0A001B" w:tentative="1">
+      <w:start w:val="1"/>
+      <w:numFmt w:val="lowerRoman"/>
+      <w:lvlText w:val="%3."/>
+      <w:lvlJc w:val="right"/>
+      <w:pPr>
+        <w:ind w:left="2160" w:hanging="180"/>
+      </w:pPr>
+    </w:lvl>
+    <w:lvl w:ilvl="3" w:tplc="0C0A000F" w:tentative="1">
+      <w:start w:val="1"/>
+      <w:numFmt w:val="decimal"/>
+      <w:lvlText w:val="%4."/>
+      <w:lvlJc w:val="left"/>
+      <w:pPr>
+        <w:ind w:left="2880" w:hanging="360"/>
+      </w:pPr>
+    </w:lvl>
+    <w:lvl w:ilvl="4" w:tplc="0C0A0019" w:tentative="1">
+      <w:start w:val="1"/>
+      <w:numFmt w:val="lowerLetter"/>
+      <w:lvlText w:val="%5."/>
+      <w:lvlJc w:val="left"/>
+      <w:pPr>
+        <w:ind w:left="3600" w:hanging="360"/>
+      </w:pPr>
+    </w:lvl>
+    <w:lvl w:ilvl="5" w:tplc="0C0A001B" w:tentative="1">
+      <w:start w:val="1"/>
+      <w:numFmt w:val="lowerRoman"/>
+      <w:lvlText w:val="%6."/>
+      <w:lvlJc w:val="right"/>
+      <w:pPr>
+        <w:ind w:left="4320" w:hanging="180"/>
+      </w:pPr>
+    </w:lvl>
+    <w:lvl w:ilvl="6" w:tplc="0C0A000F" w:tentative="1">
+      <w:start w:val="1"/>
+      <w:numFmt w:val="decimal"/>
+      <w:lvlText w:val="%7."/>
+      <w:lvlJc w:val="left"/>
+      <w:pPr>
+        <w:ind w:left="5040" w:hanging="360"/>
+      </w:pPr>
+    </w:lvl>
+    <w:lvl w:ilvl="7" w:tplc="0C0A0019" w:tentative="1">
+      <w:start w:val="1"/>
+      <w:numFmt w:val="lowerLetter"/>
+      <w:lvlText w:val="%8."/>
+      <w:lvlJc w:val="left"/>
+      <w:pPr>
+        <w:ind w:left="5760" w:hanging="360"/>
+      </w:pPr>
+    </w:lvl>
+    <w:lvl w:ilvl="8" w:tplc="0C0A001B" w:tentative="1">
+      <w:start w:val="1"/>
+      <w:numFmt w:val="lowerRoman"/>
+      <w:lvlText w:val="%9."/>
+      <w:lvlJc w:val="right"/>
+      <w:pPr>
+        <w:ind w:left="6480" w:hanging="180"/>
+      </w:pPr>
+    </w:lvl>
+  </w:abstractNum>
+  <w:abstractNum w:abstractNumId="5">
+    <w:nsid w:val="5273472C"/>
+    <w:multiLevelType w:val="hybridMultilevel"/>
+    <w:tmpl w:val="4A9A4BF6"/>
+    <w:lvl w:ilvl="0" w:tplc="0C0A0001">
+      <w:start w:val="1"/>
+      <w:numFmt w:val="bullet"/>
+      <w:lvlText w:val=""/>
+      <w:lvlJc w:val="left"/>
+      <w:pPr>
+        <w:ind w:left="360" w:hanging="360"/>
+      </w:pPr>
+      <w:rPr>
+        <w:rFonts w:ascii="Symbol" w:hAnsi="Symbol" w:hint="default"/>
+      </w:rPr>
+    </w:lvl>
+    <w:lvl w:ilvl="1" w:tplc="0C0A0003">
+      <w:start w:val="1"/>
+      <w:numFmt w:val="bullet"/>
+      <w:lvlText w:val="o"/>
+      <w:lvlJc w:val="left"/>
+      <w:pPr>
+        <w:ind w:left="1080" w:hanging="360"/>
+      </w:pPr>
+      <w:rPr>
+        <w:rFonts w:ascii="Courier New" w:hAnsi="Courier New" w:cs="Courier New" w:hint="default"/>
+      </w:rPr>
+    </w:lvl>
+    <w:lvl w:ilvl="2" w:tplc="0C0A0005" w:tentative="1">
+      <w:start w:val="1"/>
+      <w:numFmt w:val="bullet"/>
+      <w:lvlText w:val=""/>
+      <w:lvlJc w:val="left"/>
+      <w:pPr>
+        <w:ind w:left="1800" w:hanging="360"/>
+      </w:pPr>
+      <w:rPr>
+        <w:rFonts w:ascii="Wingdings" w:hAnsi="Wingdings" w:hint="default"/>
+      </w:rPr>
+    </w:lvl>
+    <w:lvl w:ilvl="3" w:tplc="0C0A0001" w:tentative="1">
+      <w:start w:val="1"/>
+      <w:numFmt w:val="bullet"/>
+      <w:lvlText w:val=""/>
+      <w:lvlJc w:val="left"/>
+      <w:pPr>
+        <w:ind w:left="2520" w:hanging="360"/>
+      </w:pPr>
+      <w:rPr>
+        <w:rFonts w:ascii="Symbol" w:hAnsi="Symbol" w:hint="default"/>
+      </w:rPr>
+    </w:lvl>
+    <w:lvl w:ilvl="4" w:tplc="0C0A0003" w:tentative="1">
+      <w:start w:val="1"/>
+      <w:numFmt w:val="bullet"/>
+      <w:lvlText w:val="o"/>
+      <w:lvlJc w:val="left"/>
+      <w:pPr>
+        <w:ind w:left="3240" w:hanging="360"/>
+      </w:pPr>
+      <w:rPr>
+        <w:rFonts w:ascii="Courier New" w:hAnsi="Courier New" w:cs="Courier New" w:hint="default"/>
+      </w:rPr>
+    </w:lvl>
+    <w:lvl w:ilvl="5" w:tplc="0C0A0005" w:tentative="1">
+      <w:start w:val="1"/>
+      <w:numFmt w:val="bullet"/>
+      <w:lvlText w:val=""/>
+      <w:lvlJc w:val="left"/>
+      <w:pPr>
+        <w:ind w:left="3960" w:hanging="360"/>
+      </w:pPr>
+      <w:rPr>
+        <w:rFonts w:ascii="Wingdings" w:hAnsi="Wingdings" w:hint="default"/>
+      </w:rPr>
+    </w:lvl>
+    <w:lvl w:ilvl="6" w:tplc="0C0A0001" w:tentative="1">
+      <w:start w:val="1"/>
+      <w:numFmt w:val="bullet"/>
+      <w:lvlText w:val=""/>
+      <w:lvlJc w:val="left"/>
+      <w:pPr>
+        <w:ind w:left="4680" w:hanging="360"/>
+      </w:pPr>
+      <w:rPr>
+        <w:rFonts w:ascii="Symbol" w:hAnsi="Symbol" w:hint="default"/>
+      </w:rPr>
+    </w:lvl>
+    <w:lvl w:ilvl="7" w:tplc="0C0A0003" w:tentative="1">
+      <w:start w:val="1"/>
+      <w:numFmt w:val="bullet"/>
+      <w:lvlText w:val="o"/>
+      <w:lvlJc w:val="left"/>
+      <w:pPr>
+        <w:ind w:left="5400" w:hanging="360"/>
+      </w:pPr>
+      <w:rPr>
+        <w:rFonts w:ascii="Courier New" w:hAnsi="Courier New" w:cs="Courier New" w:hint="default"/>
+      </w:rPr>
+    </w:lvl>
+    <w:lvl w:ilvl="8" w:tplc="0C0A0005" w:tentative="1">
+      <w:start w:val="1"/>
+      <w:numFmt w:val="bullet"/>
+      <w:lvlText w:val=""/>
+      <w:lvlJc w:val="left"/>
+      <w:pPr>
+        <w:ind w:left="6120" w:hanging="360"/>
+      </w:pPr>
+      <w:rPr>
+        <w:rFonts w:ascii="Wingdings" w:hAnsi="Wingdings" w:hint="default"/>
+      </w:rPr>
+    </w:lvl>
+  </w:abstractNum>
+  <w:abstractNum w:abstractNumId="6">
+    <w:nsid w:val="63AF004C"/>
+    <w:multiLevelType w:val="hybridMultilevel"/>
+    <w:tmpl w:val="E43422DA"/>
+    <w:lvl w:ilvl="0" w:tplc="0C0A0001">
+      <w:start w:val="1"/>
+      <w:numFmt w:val="bullet"/>
+      <w:lvlText w:val=""/>
+      <w:lvlJc w:val="left"/>
+      <w:pPr>
+        <w:ind w:left="360" w:hanging="360"/>
+      </w:pPr>
+      <w:rPr>
+        <w:rFonts w:ascii="Symbol" w:hAnsi="Symbol" w:hint="default"/>
+      </w:rPr>
+    </w:lvl>
+    <w:lvl w:ilvl="1" w:tplc="0C0A0003">
+      <w:start w:val="1"/>
+      <w:numFmt w:val="bullet"/>
+      <w:lvlText w:val="o"/>
+      <w:lvlJc w:val="left"/>
+      <w:pPr>
+        <w:ind w:left="1080" w:hanging="360"/>
+      </w:pPr>
+      <w:rPr>
+        <w:rFonts w:ascii="Courier New" w:hAnsi="Courier New" w:cs="Courier New" w:hint="default"/>
+      </w:rPr>
+    </w:lvl>
+    <w:lvl w:ilvl="2" w:tplc="0C0A0005" w:tentative="1">
+      <w:start w:val="1"/>
+      <w:numFmt w:val="bullet"/>
+      <w:lvlText w:val=""/>
+      <w:lvlJc w:val="left"/>
+      <w:pPr>
+        <w:ind w:left="1800" w:hanging="360"/>
+      </w:pPr>
+      <w:rPr>
+        <w:rFonts w:ascii="Wingdings" w:hAnsi="Wingdings" w:hint="default"/>
+      </w:rPr>
+    </w:lvl>
+    <w:lvl w:ilvl="3" w:tplc="0C0A0001" w:tentative="1">
+      <w:start w:val="1"/>
+      <w:numFmt w:val="bullet"/>
+      <w:lvlText w:val=""/>
+      <w:lvlJc w:val="left"/>
+      <w:pPr>
+        <w:ind w:left="2520" w:hanging="360"/>
+      </w:pPr>
+      <w:rPr>
+        <w:rFonts w:ascii="Symbol" w:hAnsi="Symbol" w:hint="default"/>
+      </w:rPr>
+    </w:lvl>
+    <w:lvl w:ilvl="4" w:tplc="0C0A0003" w:tentative="1">
+      <w:start w:val="1"/>
+      <w:numFmt w:val="bullet"/>
+      <w:lvlText w:val="o"/>
+      <w:lvlJc w:val="left"/>
+      <w:pPr>
+        <w:ind w:left="3240" w:hanging="360"/>
+      </w:pPr>
+      <w:rPr>
+        <w:rFonts w:ascii="Courier New" w:hAnsi="Courier New" w:cs="Courier New" w:hint="default"/>
+      </w:rPr>
+    </w:lvl>
+    <w:lvl w:ilvl="5" w:tplc="0C0A0005" w:tentative="1">
+      <w:start w:val="1"/>
+      <w:numFmt w:val="bullet"/>
+      <w:lvlText w:val=""/>
+      <w:lvlJc w:val="left"/>
+      <w:pPr>
+        <w:ind w:left="3960" w:hanging="360"/>
+      </w:pPr>
+      <w:rPr>
+        <w:rFonts w:ascii="Wingdings" w:hAnsi="Wingdings" w:hint="default"/>
+      </w:rPr>
+    </w:lvl>
+    <w:lvl w:ilvl="6" w:tplc="0C0A0001" w:tentative="1">
+      <w:start w:val="1"/>
+      <w:numFmt w:val="bullet"/>
+      <w:lvlText w:val=""/>
+      <w:lvlJc w:val="left"/>
+      <w:pPr>
+        <w:ind w:left="4680" w:hanging="360"/>
+      </w:pPr>
+      <w:rPr>
+        <w:rFonts w:ascii="Symbol" w:hAnsi="Symbol" w:hint="default"/>
+      </w:rPr>
+    </w:lvl>
+    <w:lvl w:ilvl="7" w:tplc="0C0A0003" w:tentative="1">
+      <w:start w:val="1"/>
+      <w:numFmt w:val="bullet"/>
+      <w:lvlText w:val="o"/>
+      <w:lvlJc w:val="left"/>
+      <w:pPr>
+        <w:ind w:left="5400" w:hanging="360"/>
+      </w:pPr>
+      <w:rPr>
+        <w:rFonts w:ascii="Courier New" w:hAnsi="Courier New" w:cs="Courier New" w:hint="default"/>
+      </w:rPr>
+    </w:lvl>
+    <w:lvl w:ilvl="8" w:tplc="0C0A0005" w:tentative="1">
+      <w:start w:val="1"/>
+      <w:numFmt w:val="bullet"/>
+      <w:lvlText w:val=""/>
+      <w:lvlJc w:val="left"/>
+      <w:pPr>
+        <w:ind w:left="6120" w:hanging="360"/>
+      </w:pPr>
+      <w:rPr>
+        <w:rFonts w:ascii="Wingdings" w:hAnsi="Wingdings" w:hint="default"/>
+      </w:rPr>
+    </w:lvl>
+  </w:abstractNum>
   <w:num w:numId="1">
+    <w:abstractNumId w:val="2"/>
+  </w:num>
+  <w:num w:numId="2">
+    <w:abstractNumId w:val="3"/>
+  </w:num>
+  <w:num w:numId="3">
     <w:abstractNumId w:val="0"/>
   </w:num>
-  <w:num w:numId="2">
+  <w:num w:numId="4">
+    <w:abstractNumId w:val="6"/>
+  </w:num>
+  <w:num w:numId="5">
     <w:abstractNumId w:val="1"/>
+  </w:num>
+  <w:num w:numId="6">
+    <w:abstractNumId w:val="4"/>
+  </w:num>
+  <w:num w:numId="7">
+    <w:abstractNumId w:val="5"/>
   </w:num>
 </w:numbering>
 </file>
 
 <file path=word/styles.xml><?xml version="1.0" encoding="utf-8"?>
-<w:styles xmlns:mc="http://schemas.openxmlformats.org/markup-compatibility/2006" xmlns:r="http://schemas.openxmlformats.org/officeDocument/2006/relationships" xmlns:w="http://schemas.openxmlformats.org/wordprocessingml/2006/main" xmlns:w14="http://schemas.microsoft.com/office/word/2010/wordml" mc:Ignorable="w14">
+<w:styles xmlns:r="http://schemas.openxmlformats.org/officeDocument/2006/relationships" xmlns:w="http://schemas.openxmlformats.org/wordprocessingml/2006/main">
   <w:docDefaults>
     <w:rPrDefault>
       <w:rPr>
@@ -1392,6 +4787,7 @@
   <w:style w:type="paragraph" w:default="1" w:styleId="Normal">
     <w:name w:val="Normal"/>
     <w:qFormat/>
+    <w:rsid w:val="00D33A57"/>
   </w:style>
   <w:style w:type="paragraph" w:styleId="Ttulo1">
     <w:name w:val="heading 1"/>
@@ -1419,7 +4815,6 @@
   <w:style w:type="character" w:default="1" w:styleId="Fuentedeprrafopredeter">
     <w:name w:val="Default Paragraph Font"/>
     <w:uiPriority w:val="1"/>
-    <w:semiHidden/>
     <w:unhideWhenUsed/>
   </w:style>
   <w:style w:type="table" w:default="1" w:styleId="Tablanormal">
@@ -1427,6 +4822,7 @@
     <w:uiPriority w:val="99"/>
     <w:semiHidden/>
     <w:unhideWhenUsed/>
+    <w:qFormat/>
     <w:tblPr>
       <w:tblInd w:w="0" w:type="dxa"/>
       <w:tblCellMar>
@@ -1988,7 +5384,7 @@
 </file>
 
 <file path=word/glossary/document.xml><?xml version="1.0" encoding="utf-8"?>
-<w:glossaryDocument xmlns:wpc="http://schemas.microsoft.com/office/word/2010/wordprocessingCanvas" xmlns:mc="http://schemas.openxmlformats.org/markup-compatibility/2006" xmlns:o="urn:schemas-microsoft-com:office:office" xmlns:r="http://schemas.openxmlformats.org/officeDocument/2006/relationships" xmlns:m="http://schemas.openxmlformats.org/officeDocument/2006/math" xmlns:v="urn:schemas-microsoft-com:vml" xmlns:wp14="http://schemas.microsoft.com/office/word/2010/wordprocessingDrawing" xmlns:wp="http://schemas.openxmlformats.org/drawingml/2006/wordprocessingDrawing" xmlns:w10="urn:schemas-microsoft-com:office:word" xmlns:w="http://schemas.openxmlformats.org/wordprocessingml/2006/main" xmlns:w14="http://schemas.microsoft.com/office/word/2010/wordml" xmlns:wpg="http://schemas.microsoft.com/office/word/2010/wordprocessingGroup" xmlns:wpi="http://schemas.microsoft.com/office/word/2010/wordprocessingInk" xmlns:wne="http://schemas.microsoft.com/office/word/2006/wordml" xmlns:wps="http://schemas.microsoft.com/office/word/2010/wordprocessingShape" mc:Ignorable="w14 wp14">
+<w:glossaryDocument xmlns:ve="http://schemas.openxmlformats.org/markup-compatibility/2006" xmlns:o="urn:schemas-microsoft-com:office:office" xmlns:r="http://schemas.openxmlformats.org/officeDocument/2006/relationships" xmlns:m="http://schemas.openxmlformats.org/officeDocument/2006/math" xmlns:v="urn:schemas-microsoft-com:vml" xmlns:wp="http://schemas.openxmlformats.org/drawingml/2006/wordprocessingDrawing" xmlns:w10="urn:schemas-microsoft-com:office:word" xmlns:w="http://schemas.openxmlformats.org/wordprocessingml/2006/main" xmlns:wne="http://schemas.microsoft.com/office/word/2006/wordml">
   <w:docParts>
     <w:docPart>
       <w:docPartPr>
@@ -2051,49 +5447,25 @@
         </w:p>
       </w:docPartBody>
     </w:docPart>
-    <w:docPart>
-      <w:docPartPr>
-        <w:name w:val="4EADA99F761147138C66A62A4DC3BF1E"/>
-        <w:category>
-          <w:name w:val="General"/>
-          <w:gallery w:val="placeholder"/>
-        </w:category>
-        <w:types>
-          <w:type w:val="bbPlcHdr"/>
-        </w:types>
-        <w:behaviors>
-          <w:behavior w:val="content"/>
-        </w:behaviors>
-        <w:guid w:val="{12154E43-B850-4389-BE8C-8DFCAC819F9E}"/>
-      </w:docPartPr>
-      <w:docPartBody>
-        <w:p>
-          <w:pPr>
-            <w:pStyle w:val="4EADA99F761147138C66A62A4DC3BF1E"/>
-          </w:pPr>
-          <w:r>
-            <w:rPr>
-              <w:rFonts w:asciiTheme="majorHAnsi" w:eastAsiaTheme="majorEastAsia" w:hAnsiTheme="majorHAnsi" w:cstheme="majorBidi"/>
-              <w:sz w:val="44"/>
-              <w:szCs w:val="44"/>
-            </w:rPr>
-            <w:t>[Escriba el subtítulo del documento]</w:t>
-          </w:r>
-        </w:p>
-      </w:docPartBody>
-    </w:docPart>
   </w:docParts>
 </w:glossaryDocument>
 </file>
 
 <file path=word/glossary/fontTable.xml><?xml version="1.0" encoding="utf-8"?>
-<w:fonts xmlns:mc="http://schemas.openxmlformats.org/markup-compatibility/2006" xmlns:r="http://schemas.openxmlformats.org/officeDocument/2006/relationships" xmlns:w="http://schemas.openxmlformats.org/wordprocessingml/2006/main" xmlns:w14="http://schemas.microsoft.com/office/word/2010/wordml" mc:Ignorable="w14">
+<w:fonts xmlns:r="http://schemas.openxmlformats.org/officeDocument/2006/relationships" xmlns:w="http://schemas.openxmlformats.org/wordprocessingml/2006/main">
   <w:font w:name="Times New Roman">
     <w:panose1 w:val="02020603050405020304"/>
     <w:charset w:val="00"/>
     <w:family w:val="roman"/>
     <w:pitch w:val="variable"/>
     <w:sig w:usb0="E0002EFF" w:usb1="C000785B" w:usb2="00000009" w:usb3="00000000" w:csb0="000001FF" w:csb1="00000000"/>
+  </w:font>
+  <w:font w:name="Cambria">
+    <w:panose1 w:val="02040503050406030204"/>
+    <w:charset w:val="00"/>
+    <w:family w:val="roman"/>
+    <w:pitch w:val="variable"/>
+    <w:sig w:usb0="E00006FF" w:usb1="420024FF" w:usb2="02000000" w:usb3="00000000" w:csb0="0000019F" w:csb1="00000000"/>
   </w:font>
   <w:font w:name="Symbol">
     <w:panose1 w:val="05050102010706020507"/>
@@ -2121,14 +5493,7 @@
     <w:charset w:val="00"/>
     <w:family w:val="swiss"/>
     <w:pitch w:val="variable"/>
-    <w:sig w:usb0="E4002EFF" w:usb1="C000247B" w:usb2="00000009" w:usb3="00000000" w:csb0="000001FF" w:csb1="00000000"/>
-  </w:font>
-  <w:font w:name="Cambria">
-    <w:panose1 w:val="02040503050406030204"/>
-    <w:charset w:val="00"/>
-    <w:family w:val="roman"/>
-    <w:pitch w:val="variable"/>
-    <w:sig w:usb0="E00006FF" w:usb1="420024FF" w:usb2="02000000" w:usb3="00000000" w:csb0="0000019F" w:csb1="00000000"/>
+    <w:sig w:usb0="E4002EFF" w:usb1="C200247B" w:usb2="00000009" w:usb3="00000000" w:csb0="000001FF" w:csb1="00000000"/>
   </w:font>
   <w:font w:name="Tahoma">
     <w:panose1 w:val="020B0604030504040204"/>
@@ -2141,29 +5506,26 @@
 </file>
 
 <file path=word/glossary/settings.xml><?xml version="1.0" encoding="utf-8"?>
-<w:settings xmlns:mc="http://schemas.openxmlformats.org/markup-compatibility/2006" xmlns:o="urn:schemas-microsoft-com:office:office" xmlns:r="http://schemas.openxmlformats.org/officeDocument/2006/relationships" xmlns:m="http://schemas.openxmlformats.org/officeDocument/2006/math" xmlns:v="urn:schemas-microsoft-com:vml" xmlns:w10="urn:schemas-microsoft-com:office:word" xmlns:w="http://schemas.openxmlformats.org/wordprocessingml/2006/main" xmlns:w14="http://schemas.microsoft.com/office/word/2010/wordml" xmlns:sl="http://schemas.openxmlformats.org/schemaLibrary/2006/main" mc:Ignorable="w14">
+<w:settings xmlns:o="urn:schemas-microsoft-com:office:office" xmlns:r="http://schemas.openxmlformats.org/officeDocument/2006/relationships" xmlns:m="http://schemas.openxmlformats.org/officeDocument/2006/math" xmlns:v="urn:schemas-microsoft-com:vml" xmlns:w10="urn:schemas-microsoft-com:office:word" xmlns:w="http://schemas.openxmlformats.org/wordprocessingml/2006/main" xmlns:sl="http://schemas.openxmlformats.org/schemaLibrary/2006/main">
   <w:view w:val="normal"/>
   <w:defaultTabStop w:val="708"/>
   <w:hyphenationZone w:val="425"/>
   <w:characterSpacingControl w:val="doNotCompress"/>
   <w:compat>
     <w:useFELayout/>
-    <w:compatSetting w:name="compatibilityMode" w:uri="http://schemas.microsoft.com/office/word" w:val="14"/>
-    <w:compatSetting w:name="overrideTableStyleFontSizeAndJustification" w:uri="http://schemas.microsoft.com/office/word" w:val="1"/>
-    <w:compatSetting w:name="enableOpenTypeFeatures" w:uri="http://schemas.microsoft.com/office/word" w:val="1"/>
-    <w:compatSetting w:name="doNotFlipMirrorIndents" w:uri="http://schemas.microsoft.com/office/word" w:val="1"/>
   </w:compat>
   <w:rsids>
     <w:rsidRoot w:val="005C0D85"/>
     <w:rsid w:val="00522C40"/>
     <w:rsid w:val="005C0D85"/>
     <w:rsid w:val="00AE6C19"/>
+    <w:rsid w:val="00C4225E"/>
   </w:rsids>
   <m:mathPr>
     <m:mathFont m:val="Cambria Math"/>
     <m:brkBin m:val="before"/>
     <m:brkBinSub m:val="--"/>
-    <m:smallFrac m:val="0"/>
+    <m:smallFrac m:val="off"/>
     <m:dispDef/>
     <m:lMargin m:val="0"/>
     <m:rMargin m:val="0"/>
@@ -2180,7 +5542,7 @@
 </file>
 
 <file path=word/glossary/styles.xml><?xml version="1.0" encoding="utf-8"?>
-<w:styles xmlns:mc="http://schemas.openxmlformats.org/markup-compatibility/2006" xmlns:r="http://schemas.openxmlformats.org/officeDocument/2006/relationships" xmlns:w="http://schemas.openxmlformats.org/wordprocessingml/2006/main" xmlns:w14="http://schemas.microsoft.com/office/word/2010/wordml" mc:Ignorable="w14">
+<w:styles xmlns:r="http://schemas.openxmlformats.org/officeDocument/2006/relationships" xmlns:w="http://schemas.openxmlformats.org/wordprocessingml/2006/main">
   <w:docDefaults>
     <w:rPrDefault>
       <w:rPr>
@@ -2338,6 +5700,7 @@
   <w:style w:type="paragraph" w:default="1" w:styleId="Normal">
     <w:name w:val="Normal"/>
     <w:qFormat/>
+    <w:rsid w:val="00C4225E"/>
   </w:style>
   <w:style w:type="character" w:default="1" w:styleId="Fuentedeprrafopredeter">
     <w:name w:val="Default Paragraph Font"/>
@@ -2350,220 +5713,7 @@
     <w:uiPriority w:val="99"/>
     <w:semiHidden/>
     <w:unhideWhenUsed/>
-    <w:tblPr>
-      <w:tblInd w:w="0" w:type="dxa"/>
-      <w:tblCellMar>
-        <w:top w:w="0" w:type="dxa"/>
-        <w:left w:w="108" w:type="dxa"/>
-        <w:bottom w:w="0" w:type="dxa"/>
-        <w:right w:w="108" w:type="dxa"/>
-      </w:tblCellMar>
-    </w:tblPr>
-  </w:style>
-  <w:style w:type="numbering" w:default="1" w:styleId="Sinlista">
-    <w:name w:val="No List"/>
-    <w:uiPriority w:val="99"/>
-    <w:semiHidden/>
-    <w:unhideWhenUsed/>
-  </w:style>
-  <w:style w:type="paragraph" w:customStyle="1" w:styleId="9A6E1C1758144BD091127030B84261E5">
-    <w:name w:val="9A6E1C1758144BD091127030B84261E5"/>
-    <w:rsid w:val="005C0D85"/>
-  </w:style>
-  <w:style w:type="paragraph" w:customStyle="1" w:styleId="A57918BA07C340C7A1C397358A82B019">
-    <w:name w:val="A57918BA07C340C7A1C397358A82B019"/>
-    <w:rsid w:val="005C0D85"/>
-  </w:style>
-  <w:style w:type="paragraph" w:customStyle="1" w:styleId="4EADA99F761147138C66A62A4DC3BF1E">
-    <w:name w:val="4EADA99F761147138C66A62A4DC3BF1E"/>
-    <w:rsid w:val="005C0D85"/>
-  </w:style>
-  <w:style w:type="paragraph" w:customStyle="1" w:styleId="69C632D3AAAF40068A88A03176B444FB">
-    <w:name w:val="69C632D3AAAF40068A88A03176B444FB"/>
-    <w:rsid w:val="005C0D85"/>
-  </w:style>
-  <w:style w:type="paragraph" w:customStyle="1" w:styleId="9EA869394AE04708ADB1E597D1ED206A">
-    <w:name w:val="9EA869394AE04708ADB1E597D1ED206A"/>
-    <w:rsid w:val="005C0D85"/>
-  </w:style>
-  <w:style w:type="paragraph" w:customStyle="1" w:styleId="229F642CF18044E3A2A92964C7278895">
-    <w:name w:val="229F642CF18044E3A2A92964C7278895"/>
-    <w:rsid w:val="005C0D85"/>
-  </w:style>
-</w:styles>
-</file>
-
-<file path=word/glossary/stylesWithEffects.xml><?xml version="1.0" encoding="utf-8"?>
-<w:styles xmlns:wpc="http://schemas.microsoft.com/office/word/2010/wordprocessingCanvas" xmlns:mc="http://schemas.openxmlformats.org/markup-compatibility/2006" xmlns:o="urn:schemas-microsoft-com:office:office" xmlns:r="http://schemas.openxmlformats.org/officeDocument/2006/relationships" xmlns:m="http://schemas.openxmlformats.org/officeDocument/2006/math" xmlns:v="urn:schemas-microsoft-com:vml" xmlns:wp14="http://schemas.microsoft.com/office/word/2010/wordprocessingDrawing" xmlns:wp="http://schemas.openxmlformats.org/drawingml/2006/wordprocessingDrawing" xmlns:w10="urn:schemas-microsoft-com:office:word" xmlns:w="http://schemas.openxmlformats.org/wordprocessingml/2006/main" xmlns:w14="http://schemas.microsoft.com/office/word/2010/wordml" xmlns:wpg="http://schemas.microsoft.com/office/word/2010/wordprocessingGroup" xmlns:wpi="http://schemas.microsoft.com/office/word/2010/wordprocessingInk" xmlns:wne="http://schemas.microsoft.com/office/word/2006/wordml" xmlns:wps="http://schemas.microsoft.com/office/word/2010/wordprocessingShape" mc:Ignorable="w14 wp14">
-  <w:docDefaults>
-    <w:rPrDefault>
-      <w:rPr>
-        <w:rFonts w:asciiTheme="minorHAnsi" w:eastAsiaTheme="minorEastAsia" w:hAnsiTheme="minorHAnsi" w:cstheme="minorBidi"/>
-        <w:sz w:val="22"/>
-        <w:szCs w:val="22"/>
-        <w:lang w:val="es-ES" w:eastAsia="es-ES" w:bidi="ar-SA"/>
-      </w:rPr>
-    </w:rPrDefault>
-    <w:pPrDefault>
-      <w:pPr>
-        <w:spacing w:after="200" w:line="276" w:lineRule="auto"/>
-      </w:pPr>
-    </w:pPrDefault>
-  </w:docDefaults>
-  <w:latentStyles w:defLockedState="0" w:defUIPriority="99" w:defSemiHidden="1" w:defUnhideWhenUsed="1" w:defQFormat="0" w:count="267">
-    <w:lsdException w:name="Normal" w:semiHidden="0" w:uiPriority="0" w:unhideWhenUsed="0" w:qFormat="1"/>
-    <w:lsdException w:name="heading 1" w:semiHidden="0" w:uiPriority="9" w:unhideWhenUsed="0" w:qFormat="1"/>
-    <w:lsdException w:name="heading 2" w:uiPriority="9" w:qFormat="1"/>
-    <w:lsdException w:name="heading 3" w:uiPriority="9" w:qFormat="1"/>
-    <w:lsdException w:name="heading 4" w:uiPriority="9" w:qFormat="1"/>
-    <w:lsdException w:name="heading 5" w:uiPriority="9" w:qFormat="1"/>
-    <w:lsdException w:name="heading 6" w:uiPriority="9" w:qFormat="1"/>
-    <w:lsdException w:name="heading 7" w:uiPriority="9" w:qFormat="1"/>
-    <w:lsdException w:name="heading 8" w:uiPriority="9" w:qFormat="1"/>
-    <w:lsdException w:name="heading 9" w:uiPriority="9" w:qFormat="1"/>
-    <w:lsdException w:name="toc 1" w:uiPriority="39"/>
-    <w:lsdException w:name="toc 2" w:uiPriority="39"/>
-    <w:lsdException w:name="toc 3" w:uiPriority="39"/>
-    <w:lsdException w:name="toc 4" w:uiPriority="39"/>
-    <w:lsdException w:name="toc 5" w:uiPriority="39"/>
-    <w:lsdException w:name="toc 6" w:uiPriority="39"/>
-    <w:lsdException w:name="toc 7" w:uiPriority="39"/>
-    <w:lsdException w:name="toc 8" w:uiPriority="39"/>
-    <w:lsdException w:name="toc 9" w:uiPriority="39"/>
-    <w:lsdException w:name="caption" w:uiPriority="35" w:qFormat="1"/>
-    <w:lsdException w:name="Title" w:semiHidden="0" w:uiPriority="10" w:unhideWhenUsed="0" w:qFormat="1"/>
-    <w:lsdException w:name="Default Paragraph Font" w:uiPriority="1"/>
-    <w:lsdException w:name="Subtitle" w:semiHidden="0" w:uiPriority="11" w:unhideWhenUsed="0" w:qFormat="1"/>
-    <w:lsdException w:name="Strong" w:semiHidden="0" w:uiPriority="22" w:unhideWhenUsed="0" w:qFormat="1"/>
-    <w:lsdException w:name="Emphasis" w:semiHidden="0" w:uiPriority="20" w:unhideWhenUsed="0" w:qFormat="1"/>
-    <w:lsdException w:name="Table Grid" w:semiHidden="0" w:uiPriority="59" w:unhideWhenUsed="0"/>
-    <w:lsdException w:name="Placeholder Text" w:unhideWhenUsed="0"/>
-    <w:lsdException w:name="No Spacing" w:semiHidden="0" w:uiPriority="1" w:unhideWhenUsed="0" w:qFormat="1"/>
-    <w:lsdException w:name="Light Shading" w:semiHidden="0" w:uiPriority="60" w:unhideWhenUsed="0"/>
-    <w:lsdException w:name="Light List" w:semiHidden="0" w:uiPriority="61" w:unhideWhenUsed="0"/>
-    <w:lsdException w:name="Light Grid" w:semiHidden="0" w:uiPriority="62" w:unhideWhenUsed="0"/>
-    <w:lsdException w:name="Medium Shading 1" w:semiHidden="0" w:uiPriority="63" w:unhideWhenUsed="0"/>
-    <w:lsdException w:name="Medium Shading 2" w:semiHidden="0" w:uiPriority="64" w:unhideWhenUsed="0"/>
-    <w:lsdException w:name="Medium List 1" w:semiHidden="0" w:uiPriority="65" w:unhideWhenUsed="0"/>
-    <w:lsdException w:name="Medium List 2" w:semiHidden="0" w:uiPriority="66" w:unhideWhenUsed="0"/>
-    <w:lsdException w:name="Medium Grid 1" w:semiHidden="0" w:uiPriority="67" w:unhideWhenUsed="0"/>
-    <w:lsdException w:name="Medium Grid 2" w:semiHidden="0" w:uiPriority="68" w:unhideWhenUsed="0"/>
-    <w:lsdException w:name="Medium Grid 3" w:semiHidden="0" w:uiPriority="69" w:unhideWhenUsed="0"/>
-    <w:lsdException w:name="Dark List" w:semiHidden="0" w:uiPriority="70" w:unhideWhenUsed="0"/>
-    <w:lsdException w:name="Colorful Shading" w:semiHidden="0" w:uiPriority="71" w:unhideWhenUsed="0"/>
-    <w:lsdException w:name="Colorful List" w:semiHidden="0" w:uiPriority="72" w:unhideWhenUsed="0"/>
-    <w:lsdException w:name="Colorful Grid" w:semiHidden="0" w:uiPriority="73" w:unhideWhenUsed="0"/>
-    <w:lsdException w:name="Light Shading Accent 1" w:semiHidden="0" w:uiPriority="60" w:unhideWhenUsed="0"/>
-    <w:lsdException w:name="Light List Accent 1" w:semiHidden="0" w:uiPriority="61" w:unhideWhenUsed="0"/>
-    <w:lsdException w:name="Light Grid Accent 1" w:semiHidden="0" w:uiPriority="62" w:unhideWhenUsed="0"/>
-    <w:lsdException w:name="Medium Shading 1 Accent 1" w:semiHidden="0" w:uiPriority="63" w:unhideWhenUsed="0"/>
-    <w:lsdException w:name="Medium Shading 2 Accent 1" w:semiHidden="0" w:uiPriority="64" w:unhideWhenUsed="0"/>
-    <w:lsdException w:name="Medium List 1 Accent 1" w:semiHidden="0" w:uiPriority="65" w:unhideWhenUsed="0"/>
-    <w:lsdException w:name="Revision" w:unhideWhenUsed="0"/>
-    <w:lsdException w:name="List Paragraph" w:semiHidden="0" w:uiPriority="34" w:unhideWhenUsed="0" w:qFormat="1"/>
-    <w:lsdException w:name="Quote" w:semiHidden="0" w:uiPriority="29" w:unhideWhenUsed="0" w:qFormat="1"/>
-    <w:lsdException w:name="Intense Quote" w:semiHidden="0" w:uiPriority="30" w:unhideWhenUsed="0" w:qFormat="1"/>
-    <w:lsdException w:name="Medium List 2 Accent 1" w:semiHidden="0" w:uiPriority="66" w:unhideWhenUsed="0"/>
-    <w:lsdException w:name="Medium Grid 1 Accent 1" w:semiHidden="0" w:uiPriority="67" w:unhideWhenUsed="0"/>
-    <w:lsdException w:name="Medium Grid 2 Accent 1" w:semiHidden="0" w:uiPriority="68" w:unhideWhenUsed="0"/>
-    <w:lsdException w:name="Medium Grid 3 Accent 1" w:semiHidden="0" w:uiPriority="69" w:unhideWhenUsed="0"/>
-    <w:lsdException w:name="Dark List Accent 1" w:semiHidden="0" w:uiPriority="70" w:unhideWhenUsed="0"/>
-    <w:lsdException w:name="Colorful Shading Accent 1" w:semiHidden="0" w:uiPriority="71" w:unhideWhenUsed="0"/>
-    <w:lsdException w:name="Colorful List Accent 1" w:semiHidden="0" w:uiPriority="72" w:unhideWhenUsed="0"/>
-    <w:lsdException w:name="Colorful Grid Accent 1" w:semiHidden="0" w:uiPriority="73" w:unhideWhenUsed="0"/>
-    <w:lsdException w:name="Light Shading Accent 2" w:semiHidden="0" w:uiPriority="60" w:unhideWhenUsed="0"/>
-    <w:lsdException w:name="Light List Accent 2" w:semiHidden="0" w:uiPriority="61" w:unhideWhenUsed="0"/>
-    <w:lsdException w:name="Light Grid Accent 2" w:semiHidden="0" w:uiPriority="62" w:unhideWhenUsed="0"/>
-    <w:lsdException w:name="Medium Shading 1 Accent 2" w:semiHidden="0" w:uiPriority="63" w:unhideWhenUsed="0"/>
-    <w:lsdException w:name="Medium Shading 2 Accent 2" w:semiHidden="0" w:uiPriority="64" w:unhideWhenUsed="0"/>
-    <w:lsdException w:name="Medium List 1 Accent 2" w:semiHidden="0" w:uiPriority="65" w:unhideWhenUsed="0"/>
-    <w:lsdException w:name="Medium List 2 Accent 2" w:semiHidden="0" w:uiPriority="66" w:unhideWhenUsed="0"/>
-    <w:lsdException w:name="Medium Grid 1 Accent 2" w:semiHidden="0" w:uiPriority="67" w:unhideWhenUsed="0"/>
-    <w:lsdException w:name="Medium Grid 2 Accent 2" w:semiHidden="0" w:uiPriority="68" w:unhideWhenUsed="0"/>
-    <w:lsdException w:name="Medium Grid 3 Accent 2" w:semiHidden="0" w:uiPriority="69" w:unhideWhenUsed="0"/>
-    <w:lsdException w:name="Dark List Accent 2" w:semiHidden="0" w:uiPriority="70" w:unhideWhenUsed="0"/>
-    <w:lsdException w:name="Colorful Shading Accent 2" w:semiHidden="0" w:uiPriority="71" w:unhideWhenUsed="0"/>
-    <w:lsdException w:name="Colorful List Accent 2" w:semiHidden="0" w:uiPriority="72" w:unhideWhenUsed="0"/>
-    <w:lsdException w:name="Colorful Grid Accent 2" w:semiHidden="0" w:uiPriority="73" w:unhideWhenUsed="0"/>
-    <w:lsdException w:name="Light Shading Accent 3" w:semiHidden="0" w:uiPriority="60" w:unhideWhenUsed="0"/>
-    <w:lsdException w:name="Light List Accent 3" w:semiHidden="0" w:uiPriority="61" w:unhideWhenUsed="0"/>
-    <w:lsdException w:name="Light Grid Accent 3" w:semiHidden="0" w:uiPriority="62" w:unhideWhenUsed="0"/>
-    <w:lsdException w:name="Medium Shading 1 Accent 3" w:semiHidden="0" w:uiPriority="63" w:unhideWhenUsed="0"/>
-    <w:lsdException w:name="Medium Shading 2 Accent 3" w:semiHidden="0" w:uiPriority="64" w:unhideWhenUsed="0"/>
-    <w:lsdException w:name="Medium List 1 Accent 3" w:semiHidden="0" w:uiPriority="65" w:unhideWhenUsed="0"/>
-    <w:lsdException w:name="Medium List 2 Accent 3" w:semiHidden="0" w:uiPriority="66" w:unhideWhenUsed="0"/>
-    <w:lsdException w:name="Medium Grid 1 Accent 3" w:semiHidden="0" w:uiPriority="67" w:unhideWhenUsed="0"/>
-    <w:lsdException w:name="Medium Grid 2 Accent 3" w:semiHidden="0" w:uiPriority="68" w:unhideWhenUsed="0"/>
-    <w:lsdException w:name="Medium Grid 3 Accent 3" w:semiHidden="0" w:uiPriority="69" w:unhideWhenUsed="0"/>
-    <w:lsdException w:name="Dark List Accent 3" w:semiHidden="0" w:uiPriority="70" w:unhideWhenUsed="0"/>
-    <w:lsdException w:name="Colorful Shading Accent 3" w:semiHidden="0" w:uiPriority="71" w:unhideWhenUsed="0"/>
-    <w:lsdException w:name="Colorful List Accent 3" w:semiHidden="0" w:uiPriority="72" w:unhideWhenUsed="0"/>
-    <w:lsdException w:name="Colorful Grid Accent 3" w:semiHidden="0" w:uiPriority="73" w:unhideWhenUsed="0"/>
-    <w:lsdException w:name="Light Shading Accent 4" w:semiHidden="0" w:uiPriority="60" w:unhideWhenUsed="0"/>
-    <w:lsdException w:name="Light List Accent 4" w:semiHidden="0" w:uiPriority="61" w:unhideWhenUsed="0"/>
-    <w:lsdException w:name="Light Grid Accent 4" w:semiHidden="0" w:uiPriority="62" w:unhideWhenUsed="0"/>
-    <w:lsdException w:name="Medium Shading 1 Accent 4" w:semiHidden="0" w:uiPriority="63" w:unhideWhenUsed="0"/>
-    <w:lsdException w:name="Medium Shading 2 Accent 4" w:semiHidden="0" w:uiPriority="64" w:unhideWhenUsed="0"/>
-    <w:lsdException w:name="Medium List 1 Accent 4" w:semiHidden="0" w:uiPriority="65" w:unhideWhenUsed="0"/>
-    <w:lsdException w:name="Medium List 2 Accent 4" w:semiHidden="0" w:uiPriority="66" w:unhideWhenUsed="0"/>
-    <w:lsdException w:name="Medium Grid 1 Accent 4" w:semiHidden="0" w:uiPriority="67" w:unhideWhenUsed="0"/>
-    <w:lsdException w:name="Medium Grid 2 Accent 4" w:semiHidden="0" w:uiPriority="68" w:unhideWhenUsed="0"/>
-    <w:lsdException w:name="Medium Grid 3 Accent 4" w:semiHidden="0" w:uiPriority="69" w:unhideWhenUsed="0"/>
-    <w:lsdException w:name="Dark List Accent 4" w:semiHidden="0" w:uiPriority="70" w:unhideWhenUsed="0"/>
-    <w:lsdException w:name="Colorful Shading Accent 4" w:semiHidden="0" w:uiPriority="71" w:unhideWhenUsed="0"/>
-    <w:lsdException w:name="Colorful List Accent 4" w:semiHidden="0" w:uiPriority="72" w:unhideWhenUsed="0"/>
-    <w:lsdException w:name="Colorful Grid Accent 4" w:semiHidden="0" w:uiPriority="73" w:unhideWhenUsed="0"/>
-    <w:lsdException w:name="Light Shading Accent 5" w:semiHidden="0" w:uiPriority="60" w:unhideWhenUsed="0"/>
-    <w:lsdException w:name="Light List Accent 5" w:semiHidden="0" w:uiPriority="61" w:unhideWhenUsed="0"/>
-    <w:lsdException w:name="Light Grid Accent 5" w:semiHidden="0" w:uiPriority="62" w:unhideWhenUsed="0"/>
-    <w:lsdException w:name="Medium Shading 1 Accent 5" w:semiHidden="0" w:uiPriority="63" w:unhideWhenUsed="0"/>
-    <w:lsdException w:name="Medium Shading 2 Accent 5" w:semiHidden="0" w:uiPriority="64" w:unhideWhenUsed="0"/>
-    <w:lsdException w:name="Medium List 1 Accent 5" w:semiHidden="0" w:uiPriority="65" w:unhideWhenUsed="0"/>
-    <w:lsdException w:name="Medium List 2 Accent 5" w:semiHidden="0" w:uiPriority="66" w:unhideWhenUsed="0"/>
-    <w:lsdException w:name="Medium Grid 1 Accent 5" w:semiHidden="0" w:uiPriority="67" w:unhideWhenUsed="0"/>
-    <w:lsdException w:name="Medium Grid 2 Accent 5" w:semiHidden="0" w:uiPriority="68" w:unhideWhenUsed="0"/>
-    <w:lsdException w:name="Medium Grid 3 Accent 5" w:semiHidden="0" w:uiPriority="69" w:unhideWhenUsed="0"/>
-    <w:lsdException w:name="Dark List Accent 5" w:semiHidden="0" w:uiPriority="70" w:unhideWhenUsed="0"/>
-    <w:lsdException w:name="Colorful Shading Accent 5" w:semiHidden="0" w:uiPriority="71" w:unhideWhenUsed="0"/>
-    <w:lsdException w:name="Colorful List Accent 5" w:semiHidden="0" w:uiPriority="72" w:unhideWhenUsed="0"/>
-    <w:lsdException w:name="Colorful Grid Accent 5" w:semiHidden="0" w:uiPriority="73" w:unhideWhenUsed="0"/>
-    <w:lsdException w:name="Light Shading Accent 6" w:semiHidden="0" w:uiPriority="60" w:unhideWhenUsed="0"/>
-    <w:lsdException w:name="Light List Accent 6" w:semiHidden="0" w:uiPriority="61" w:unhideWhenUsed="0"/>
-    <w:lsdException w:name="Light Grid Accent 6" w:semiHidden="0" w:uiPriority="62" w:unhideWhenUsed="0"/>
-    <w:lsdException w:name="Medium Shading 1 Accent 6" w:semiHidden="0" w:uiPriority="63" w:unhideWhenUsed="0"/>
-    <w:lsdException w:name="Medium Shading 2 Accent 6" w:semiHidden="0" w:uiPriority="64" w:unhideWhenUsed="0"/>
-    <w:lsdException w:name="Medium List 1 Accent 6" w:semiHidden="0" w:uiPriority="65" w:unhideWhenUsed="0"/>
-    <w:lsdException w:name="Medium List 2 Accent 6" w:semiHidden="0" w:uiPriority="66" w:unhideWhenUsed="0"/>
-    <w:lsdException w:name="Medium Grid 1 Accent 6" w:semiHidden="0" w:uiPriority="67" w:unhideWhenUsed="0"/>
-    <w:lsdException w:name="Medium Grid 2 Accent 6" w:semiHidden="0" w:uiPriority="68" w:unhideWhenUsed="0"/>
-    <w:lsdException w:name="Medium Grid 3 Accent 6" w:semiHidden="0" w:uiPriority="69" w:unhideWhenUsed="0"/>
-    <w:lsdException w:name="Dark List Accent 6" w:semiHidden="0" w:uiPriority="70" w:unhideWhenUsed="0"/>
-    <w:lsdException w:name="Colorful Shading Accent 6" w:semiHidden="0" w:uiPriority="71" w:unhideWhenUsed="0"/>
-    <w:lsdException w:name="Colorful List Accent 6" w:semiHidden="0" w:uiPriority="72" w:unhideWhenUsed="0"/>
-    <w:lsdException w:name="Colorful Grid Accent 6" w:semiHidden="0" w:uiPriority="73" w:unhideWhenUsed="0"/>
-    <w:lsdException w:name="Subtle Emphasis" w:semiHidden="0" w:uiPriority="19" w:unhideWhenUsed="0" w:qFormat="1"/>
-    <w:lsdException w:name="Intense Emphasis" w:semiHidden="0" w:uiPriority="21" w:unhideWhenUsed="0" w:qFormat="1"/>
-    <w:lsdException w:name="Subtle Reference" w:semiHidden="0" w:uiPriority="31" w:unhideWhenUsed="0" w:qFormat="1"/>
-    <w:lsdException w:name="Intense Reference" w:semiHidden="0" w:uiPriority="32" w:unhideWhenUsed="0" w:qFormat="1"/>
-    <w:lsdException w:name="Book Title" w:semiHidden="0" w:uiPriority="33" w:unhideWhenUsed="0" w:qFormat="1"/>
-    <w:lsdException w:name="Bibliography" w:uiPriority="37"/>
-    <w:lsdException w:name="TOC Heading" w:uiPriority="39" w:qFormat="1"/>
-  </w:latentStyles>
-  <w:style w:type="paragraph" w:default="1" w:styleId="Normal">
-    <w:name w:val="Normal"/>
     <w:qFormat/>
-  </w:style>
-  <w:style w:type="character" w:default="1" w:styleId="Fuentedeprrafopredeter">
-    <w:name w:val="Default Paragraph Font"/>
-    <w:uiPriority w:val="1"/>
-    <w:semiHidden/>
-    <w:unhideWhenUsed/>
-  </w:style>
-  <w:style w:type="table" w:default="1" w:styleId="Tablanormal">
-    <w:name w:val="Normal Table"/>
-    <w:uiPriority w:val="99"/>
-    <w:semiHidden/>
-    <w:unhideWhenUsed/>
     <w:tblPr>
       <w:tblInd w:w="0" w:type="dxa"/>
       <w:tblCellMar>
@@ -2608,7 +5758,7 @@
 </file>
 
 <file path=word/glossary/webSettings.xml><?xml version="1.0" encoding="utf-8"?>
-<w:webSettings xmlns:mc="http://schemas.openxmlformats.org/markup-compatibility/2006" xmlns:r="http://schemas.openxmlformats.org/officeDocument/2006/relationships" xmlns:w="http://schemas.openxmlformats.org/wordprocessingml/2006/main" xmlns:w14="http://schemas.microsoft.com/office/word/2010/wordml" mc:Ignorable="w14">
+<w:webSettings xmlns:r="http://schemas.openxmlformats.org/officeDocument/2006/relationships" xmlns:w="http://schemas.openxmlformats.org/wordprocessingml/2006/main">
   <w:optimizeForBrowser/>
   <w:allowPNG/>
 </w:webSettings>
@@ -2923,7 +6073,7 @@
 </file>
 
 <file path=customXml/itemProps2.xml><?xml version="1.0" encoding="utf-8"?>
-<ds:datastoreItem xmlns:ds="http://schemas.openxmlformats.org/officeDocument/2006/customXml" ds:itemID="{8BB3A952-F128-4236-B660-3815DFD3917D}">
+<ds:datastoreItem xmlns:ds="http://schemas.openxmlformats.org/officeDocument/2006/customXml" ds:itemID="{14E68993-91D4-42C5-855A-53B7B83D0E89}">
   <ds:schemaRefs>
     <ds:schemaRef ds:uri="http://schemas.openxmlformats.org/officeDocument/2006/bibliography"/>
   </ds:schemaRefs>

</xml_diff>